<commit_message>
v3 - antin editit
</commit_message>
<xml_diff>
--- a/dokumentit/Toiminnallinen maarittely (EM kommentit).docx
+++ b/dokumentit/Toiminnallinen maarittely (EM kommentit).docx
@@ -908,13 +908,11 @@
                 <w:ins w:id="4" w:author="Hildén Antti Juhani" w:date="2019-04-10T09:06:00Z"/>
               </w:rPr>
             </w:pPr>
-            <w:proofErr w:type="spellStart"/>
             <w:ins w:id="5" w:author="Hildén Antti Juhani" w:date="2019-04-10T09:06:00Z">
               <w:r>
                 <w:lastRenderedPageBreak/>
                 <w:t>Versio</w:t>
               </w:r>
-              <w:proofErr w:type="spellEnd"/>
             </w:ins>
           </w:p>
         </w:tc>
@@ -957,12 +955,10 @@
                 <w:ins w:id="10" w:author="Hildén Antti Juhani" w:date="2019-04-10T09:06:00Z"/>
               </w:rPr>
             </w:pPr>
-            <w:proofErr w:type="spellStart"/>
             <w:ins w:id="11" w:author="Hildén Antti Juhani" w:date="2019-04-10T09:06:00Z">
               <w:r>
                 <w:t>Muutos</w:t>
               </w:r>
-              <w:proofErr w:type="spellEnd"/>
             </w:ins>
           </w:p>
         </w:tc>
@@ -982,12 +978,10 @@
                 <w:ins w:id="13" w:author="Hildén Antti Juhani" w:date="2019-04-10T09:06:00Z"/>
               </w:rPr>
             </w:pPr>
-            <w:proofErr w:type="spellStart"/>
             <w:ins w:id="14" w:author="Hildén Antti Juhani" w:date="2019-04-10T09:06:00Z">
               <w:r>
                 <w:t>Tekijä</w:t>
               </w:r>
-              <w:proofErr w:type="spellEnd"/>
             </w:ins>
           </w:p>
         </w:tc>
@@ -1058,20 +1052,10 @@
                 <w:ins w:id="23" w:author="Hildén Antti Juhani" w:date="2019-04-10T09:06:00Z"/>
               </w:rPr>
             </w:pPr>
-            <w:proofErr w:type="spellStart"/>
             <w:ins w:id="24" w:author="Hildén Antti Juhani" w:date="2019-04-10T09:06:00Z">
               <w:r>
-                <w:t>Dokumentin</w:t>
+                <w:t>Dokumentin luonti</w:t>
               </w:r>
-              <w:proofErr w:type="spellEnd"/>
-              <w:r>
-                <w:t xml:space="preserve"> </w:t>
-              </w:r>
-              <w:proofErr w:type="spellStart"/>
-              <w:r>
-                <w:t>luonti</w:t>
-              </w:r>
-              <w:proofErr w:type="spellEnd"/>
             </w:ins>
           </w:p>
         </w:tc>
@@ -1165,28 +1149,10 @@
                 <w:ins w:id="36" w:author="Hildén Antti Juhani" w:date="2019-04-10T09:06:00Z"/>
               </w:rPr>
             </w:pPr>
-            <w:proofErr w:type="spellStart"/>
             <w:ins w:id="37" w:author="Hildén Antti Juhani" w:date="2019-04-10T09:06:00Z">
               <w:r>
-                <w:t>Muokkaus</w:t>
+                <w:t>Muokkaus ja asioiden lisäys</w:t>
               </w:r>
-              <w:proofErr w:type="spellEnd"/>
-              <w:r>
-                <w:t xml:space="preserve"> ja </w:t>
-              </w:r>
-              <w:proofErr w:type="spellStart"/>
-              <w:r>
-                <w:t>asioiden</w:t>
-              </w:r>
-              <w:proofErr w:type="spellEnd"/>
-              <w:r>
-                <w:t xml:space="preserve"> </w:t>
-              </w:r>
-              <w:proofErr w:type="spellStart"/>
-              <w:r>
-                <w:t>lisäys</w:t>
-              </w:r>
-              <w:proofErr w:type="spellEnd"/>
             </w:ins>
           </w:p>
         </w:tc>
@@ -1280,36 +1246,10 @@
                 <w:ins w:id="49" w:author="Hildén Antti Juhani" w:date="2019-04-10T09:06:00Z"/>
               </w:rPr>
             </w:pPr>
-            <w:proofErr w:type="spellStart"/>
             <w:ins w:id="50" w:author="Hildén Antti Juhani" w:date="2019-04-10T09:06:00Z">
               <w:r>
-                <w:t>Eerikin</w:t>
+                <w:t>Eerikin kommenttien mukaan korjaus</w:t>
               </w:r>
-              <w:proofErr w:type="spellEnd"/>
-              <w:r>
-                <w:t xml:space="preserve"> </w:t>
-              </w:r>
-              <w:proofErr w:type="spellStart"/>
-              <w:r>
-                <w:t>kommenttien</w:t>
-              </w:r>
-              <w:proofErr w:type="spellEnd"/>
-              <w:r>
-                <w:t xml:space="preserve"> </w:t>
-              </w:r>
-              <w:proofErr w:type="spellStart"/>
-              <w:r>
-                <w:t>mukaan</w:t>
-              </w:r>
-              <w:proofErr w:type="spellEnd"/>
-              <w:r>
-                <w:t xml:space="preserve"> </w:t>
-              </w:r>
-              <w:proofErr w:type="spellStart"/>
-              <w:r>
-                <w:t>korjaus</w:t>
-              </w:r>
-              <w:proofErr w:type="spellEnd"/>
             </w:ins>
           </w:p>
         </w:tc>
@@ -1344,12 +1284,10 @@
           <w:ins w:id="54" w:author="Hildén Antti Juhani" w:date="2019-04-10T09:06:00Z"/>
         </w:rPr>
       </w:pPr>
-      <w:proofErr w:type="spellStart"/>
       <w:ins w:id="55" w:author="Hildén Antti Juhani" w:date="2019-04-10T09:06:00Z">
         <w:r>
           <w:t>Versionhallinta</w:t>
         </w:r>
-        <w:proofErr w:type="spellEnd"/>
       </w:ins>
     </w:p>
     <w:p>
@@ -1697,23 +1635,12 @@
         </w:rPr>
       </w:sdtEndPr>
       <w:sdtContent>
-        <w:commentRangeStart w:id="91" w:displacedByCustomXml="prev"/>
         <w:p>
           <w:pPr>
             <w:pStyle w:val="TOCHeading"/>
           </w:pPr>
           <w:r>
             <w:t>Sisällys</w:t>
-          </w:r>
-          <w:commentRangeEnd w:id="91"/>
-          <w:r>
-            <w:rPr>
-              <w:rStyle w:val="CommentReference"/>
-              <w:rFonts w:asciiTheme="minorHAnsi" w:eastAsiaTheme="minorHAnsi" w:hAnsiTheme="minorHAnsi" w:cstheme="minorBidi"/>
-              <w:color w:val="auto"/>
-              <w:lang w:val="en-US" w:eastAsia="en-US"/>
-            </w:rPr>
-            <w:commentReference w:id="91"/>
           </w:r>
         </w:p>
         <w:p>
@@ -3901,7 +3828,7 @@
         <w:p>
           <w:pPr>
             <w:rPr>
-              <w:del w:id="92" w:author="Hildén Antti Juhani" w:date="2019-04-10T09:06:00Z"/>
+              <w:del w:id="91" w:author="Hildén Antti Juhani" w:date="2019-04-10T09:06:00Z"/>
             </w:rPr>
           </w:pPr>
           <w:r>
@@ -3917,13 +3844,13 @@
     <w:p>
       <w:pPr>
         <w:rPr>
-          <w:del w:id="93" w:author="Hildén Antti Juhani" w:date="2019-04-10T09:06:00Z"/>
-        </w:rPr>
-      </w:pPr>
-    </w:p>
-    <w:p>
-      <w:pPr>
-        <w:pPrChange w:id="94" w:author="Hildén Antti Juhani" w:date="2019-04-10T09:06:00Z">
+          <w:del w:id="92" w:author="Hildén Antti Juhani" w:date="2019-04-10T09:06:00Z"/>
+        </w:rPr>
+      </w:pPr>
+    </w:p>
+    <w:p>
+      <w:pPr>
+        <w:pPrChange w:id="93" w:author="Hildén Antti Juhani" w:date="2019-04-10T09:06:00Z">
           <w:pPr>
             <w:pStyle w:val="ListParagraph"/>
             <w:numPr>
@@ -3933,7 +3860,7 @@
           </w:pPr>
         </w:pPrChange>
       </w:pPr>
-      <w:del w:id="95" w:author="Hildén Antti Juhani" w:date="2019-04-10T09:06:00Z">
+      <w:del w:id="94" w:author="Hildén Antti Juhani" w:date="2019-04-10T09:06:00Z">
         <w:r>
           <w:br w:type="page"/>
         </w:r>
@@ -3946,7 +3873,7 @@
           <w:lang w:val="fi-FI"/>
         </w:rPr>
       </w:pPr>
-      <w:bookmarkStart w:id="96" w:name="_Toc5192378"/>
+      <w:bookmarkStart w:id="95" w:name="_Toc5192378"/>
       <w:r>
         <w:rPr>
           <w:lang w:val="fi-FI"/>
@@ -3954,72 +3881,72 @@
         <w:lastRenderedPageBreak/>
         <w:t>1. Johdanto</w:t>
       </w:r>
+      <w:bookmarkEnd w:id="95"/>
+    </w:p>
+    <w:p>
+      <w:pPr>
+        <w:pStyle w:val="Heading2"/>
+        <w:rPr>
+          <w:lang w:val="fi-FI"/>
+        </w:rPr>
+      </w:pPr>
+      <w:bookmarkStart w:id="96" w:name="_Toc5192379"/>
+      <w:r>
+        <w:rPr>
+          <w:lang w:val="fi-FI"/>
+        </w:rPr>
+        <w:t>1.1 Tausta</w:t>
+      </w:r>
       <w:bookmarkEnd w:id="96"/>
     </w:p>
     <w:p>
       <w:pPr>
+        <w:ind w:firstLine="720"/>
+        <w:rPr>
+          <w:lang w:val="fi-FI"/>
+        </w:rPr>
+      </w:pPr>
+      <w:r>
+        <w:rPr>
+          <w:lang w:val="fi-FI"/>
+        </w:rPr>
+        <w:t>Meitä on pyydett</w:t>
+      </w:r>
+      <w:r>
+        <w:rPr>
+          <w:lang w:val="fi-FI"/>
+        </w:rPr>
+        <w:t>y</w:t>
+      </w:r>
+      <w:r>
+        <w:rPr>
+          <w:lang w:val="fi-FI"/>
+        </w:rPr>
+        <w:t xml:space="preserve"> tekemään joulupukkien tilausohjelma asiakkaalle; Juhani Anttilalle. </w:t>
+      </w:r>
+    </w:p>
+    <w:p>
+      <w:pPr>
+        <w:ind w:left="720"/>
+        <w:rPr>
+          <w:lang w:val="fi-FI"/>
+        </w:rPr>
+      </w:pPr>
+      <w:r>
+        <w:rPr>
+          <w:lang w:val="fi-FI"/>
+        </w:rPr>
+        <w:t xml:space="preserve">Tärkeimpänä on, että ohjelmisto on helppokäyttöinen ja että kaikki sen ominaisuudet toimivat hyvin. </w:t>
+      </w:r>
+    </w:p>
+    <w:p>
+      <w:pPr>
         <w:pStyle w:val="Heading2"/>
         <w:rPr>
           <w:lang w:val="fi-FI"/>
         </w:rPr>
       </w:pPr>
-      <w:bookmarkStart w:id="97" w:name="_Toc5192379"/>
-      <w:r>
-        <w:rPr>
-          <w:lang w:val="fi-FI"/>
-        </w:rPr>
-        <w:t>1.1 Tausta</w:t>
-      </w:r>
-      <w:bookmarkEnd w:id="97"/>
-    </w:p>
-    <w:p>
-      <w:pPr>
-        <w:ind w:firstLine="720"/>
-        <w:rPr>
-          <w:lang w:val="fi-FI"/>
-        </w:rPr>
-      </w:pPr>
-      <w:r>
-        <w:rPr>
-          <w:lang w:val="fi-FI"/>
-        </w:rPr>
-        <w:t>Meitä on pyydett</w:t>
-      </w:r>
-      <w:r>
-        <w:rPr>
-          <w:lang w:val="fi-FI"/>
-        </w:rPr>
-        <w:t>y</w:t>
-      </w:r>
-      <w:r>
-        <w:rPr>
-          <w:lang w:val="fi-FI"/>
-        </w:rPr>
-        <w:t xml:space="preserve"> tekemään joulupukkien tilausohjelma asiakkaalle; Juhani Anttilalle. </w:t>
-      </w:r>
-    </w:p>
-    <w:p>
-      <w:pPr>
-        <w:ind w:left="720"/>
-        <w:rPr>
-          <w:lang w:val="fi-FI"/>
-        </w:rPr>
-      </w:pPr>
-      <w:r>
-        <w:rPr>
-          <w:lang w:val="fi-FI"/>
-        </w:rPr>
-        <w:t xml:space="preserve">Tärkeimpänä on, että ohjelmisto on helppokäyttöinen ja että kaikki sen ominaisuudet toimivat hyvin. </w:t>
-      </w:r>
-    </w:p>
-    <w:p>
-      <w:pPr>
-        <w:pStyle w:val="Heading2"/>
-        <w:rPr>
-          <w:lang w:val="fi-FI"/>
-        </w:rPr>
-      </w:pPr>
-      <w:bookmarkStart w:id="98" w:name="_Toc5192380"/>
+      <w:bookmarkStart w:id="97" w:name="_Toc5192380"/>
       <w:r>
         <w:rPr>
           <w:lang w:val="fi-FI"/>
@@ -4032,7 +3959,7 @@
         </w:rPr>
         <w:t xml:space="preserve"> Dokumenttien</w:t>
       </w:r>
-      <w:ins w:id="99" w:author="Hildén Antti Juhani" w:date="2019-04-10T09:30:00Z">
+      <w:ins w:id="98" w:author="Hildén Antti Juhani" w:date="2019-04-10T09:30:00Z">
         <w:r>
           <w:rPr>
             <w:lang w:val="fi-FI"/>
@@ -4040,7 +3967,7 @@
           <w:t xml:space="preserve"> tarkoitus </w:t>
         </w:r>
       </w:ins>
-      <w:del w:id="100" w:author="Hildén Antti Juhani" w:date="2019-04-10T09:30:00Z">
+      <w:del w:id="99" w:author="Hildén Antti Juhani" w:date="2019-04-10T09:30:00Z">
         <w:r>
           <w:rPr>
             <w:lang w:val="fi-FI"/>
@@ -4048,7 +3975,7 @@
           <w:delText xml:space="preserve"> </w:delText>
         </w:r>
       </w:del>
-      <w:del w:id="101" w:author="Hildén Antti Juhani" w:date="2019-04-10T09:29:00Z">
+      <w:del w:id="100" w:author="Hildén Antti Juhani" w:date="2019-04-10T09:29:00Z">
         <w:r>
           <w:rPr>
             <w:lang w:val="fi-FI"/>
@@ -4062,7 +3989,7 @@
         </w:rPr>
         <w:t>ja kattavuus</w:t>
       </w:r>
-      <w:bookmarkEnd w:id="98"/>
+      <w:bookmarkEnd w:id="97"/>
     </w:p>
     <w:p>
       <w:pPr>
@@ -4125,7 +4052,7 @@
         </w:rPr>
         <w:t>isuudesta.</w:t>
       </w:r>
-      <w:ins w:id="102" w:author="Hildén Antti Juhani" w:date="2019-04-10T08:53:00Z">
+      <w:ins w:id="101" w:author="Hildén Antti Juhani" w:date="2019-04-10T08:53:00Z">
         <w:r>
           <w:rPr>
             <w:lang w:val="fi-FI"/>
@@ -4133,7 +4060,7 @@
           <w:t xml:space="preserve"> Dokumentin osia (erityisesti</w:t>
         </w:r>
       </w:ins>
-      <w:ins w:id="103" w:author="Hildén Antti Juhani" w:date="2019-04-10T08:54:00Z">
+      <w:ins w:id="102" w:author="Hildén Antti Juhani" w:date="2019-04-10T08:54:00Z">
         <w:r>
           <w:rPr>
             <w:lang w:val="fi-FI"/>
@@ -4141,7 +4068,7 @@
           <w:t xml:space="preserve"> tietokantasuunnitelmaa, tyyliopasta ja käyttötapauksia</w:t>
         </w:r>
       </w:ins>
-      <w:ins w:id="104" w:author="Hildén Antti Juhani" w:date="2019-04-10T08:53:00Z">
+      <w:ins w:id="103" w:author="Hildén Antti Juhani" w:date="2019-04-10T08:53:00Z">
         <w:r>
           <w:rPr>
             <w:lang w:val="fi-FI"/>
@@ -4149,7 +4076,7 @@
           <w:t>)</w:t>
         </w:r>
       </w:ins>
-      <w:ins w:id="105" w:author="Hildén Antti Juhani" w:date="2019-04-10T08:54:00Z">
+      <w:ins w:id="104" w:author="Hildén Antti Juhani" w:date="2019-04-10T08:54:00Z">
         <w:r>
           <w:rPr>
             <w:lang w:val="fi-FI"/>
@@ -4165,7 +4092,7 @@
           <w:lang w:val="fi-FI"/>
         </w:rPr>
       </w:pPr>
-      <w:bookmarkStart w:id="106" w:name="_Toc5192381"/>
+      <w:bookmarkStart w:id="105" w:name="_Toc5192381"/>
       <w:r>
         <w:rPr>
           <w:lang w:val="fi-FI"/>
@@ -4178,29 +4105,29 @@
         </w:rPr>
         <w:t xml:space="preserve"> Tuotteen </w:t>
       </w:r>
-      <w:commentRangeStart w:id="107"/>
+      <w:commentRangeStart w:id="106"/>
       <w:r>
         <w:rPr>
           <w:lang w:val="fi-FI"/>
         </w:rPr>
         <w:t>yleiskuvaus</w:t>
       </w:r>
-      <w:bookmarkEnd w:id="106"/>
-      <w:commentRangeEnd w:id="107"/>
+      <w:bookmarkEnd w:id="105"/>
+      <w:commentRangeEnd w:id="106"/>
       <w:r>
         <w:rPr>
           <w:rStyle w:val="CommentReference"/>
           <w:rFonts w:asciiTheme="minorHAnsi" w:eastAsiaTheme="minorHAnsi" w:hAnsiTheme="minorHAnsi" w:cstheme="minorBidi"/>
           <w:color w:val="auto"/>
         </w:rPr>
-        <w:commentReference w:id="107"/>
+        <w:commentReference w:id="106"/>
       </w:r>
     </w:p>
     <w:p>
       <w:pPr>
         <w:ind w:left="720"/>
         <w:rPr>
-          <w:ins w:id="108" w:author="Hildén Antti Juhani" w:date="2019-04-10T08:55:00Z"/>
+          <w:ins w:id="107" w:author="Hildén Antti Juhani" w:date="2019-04-10T08:55:00Z"/>
           <w:lang w:val="fi-FI"/>
         </w:rPr>
       </w:pPr>
@@ -4210,7 +4137,7 @@
         </w:rPr>
         <w:t xml:space="preserve">Joulupukin tilausjärjestelmä </w:t>
       </w:r>
-      <w:ins w:id="109" w:author="Hildén Antti Juhani" w:date="2019-04-10T09:33:00Z">
+      <w:ins w:id="108" w:author="Hildén Antti Juhani" w:date="2019-04-10T09:33:00Z">
         <w:r>
           <w:rPr>
             <w:lang w:val="fi-FI"/>
@@ -4218,7 +4145,7 @@
           <w:t xml:space="preserve">helpottaa </w:t>
         </w:r>
       </w:ins>
-      <w:del w:id="110" w:author="Hildén Antti Juhani" w:date="2019-04-10T09:33:00Z">
+      <w:del w:id="109" w:author="Hildén Antti Juhani" w:date="2019-04-10T09:33:00Z">
         <w:r>
           <w:rPr>
             <w:lang w:val="fi-FI"/>
@@ -4238,7 +4165,7 @@
         </w:rPr>
         <w:t xml:space="preserve">asiakkaan työtä </w:t>
       </w:r>
-      <w:del w:id="111" w:author="Hildén Antti Juhani" w:date="2019-04-10T09:23:00Z">
+      <w:del w:id="110" w:author="Hildén Antti Juhani" w:date="2019-04-10T09:23:00Z">
         <w:r>
           <w:rPr>
             <w:lang w:val="fi-FI"/>
@@ -4252,13 +4179,77 @@
           <w:delText xml:space="preserve"> </w:delText>
         </w:r>
       </w:del>
-      <w:ins w:id="112" w:author="Hildén Antti Juhani" w:date="2019-04-10T09:23:00Z">
+      <w:ins w:id="111" w:author="Hildén Antti Juhani" w:date="2019-04-10T09:23:00Z">
         <w:r>
           <w:rPr>
             <w:lang w:val="fi-FI"/>
           </w:rPr>
-          <w:t>ja</w:t>
+          <w:t xml:space="preserve">ja </w:t>
         </w:r>
+      </w:ins>
+      <w:r>
+        <w:rPr>
+          <w:lang w:val="fi-FI"/>
+        </w:rPr>
+        <w:t xml:space="preserve">tilausten käsittelyä, reitin suunnittelua sekä sen jakamista työtä tekeville joulupukeille. Sivuilla </w:t>
+      </w:r>
+      <w:r>
+        <w:rPr>
+          <w:lang w:val="fi-FI"/>
+        </w:rPr>
+        <w:t>tulee olemaan</w:t>
+      </w:r>
+      <w:r>
+        <w:rPr>
+          <w:lang w:val="fi-FI"/>
+        </w:rPr>
+        <w:t xml:space="preserve"> hallintapaneeli, josta voi</w:t>
+      </w:r>
+      <w:r>
+        <w:rPr>
+          <w:lang w:val="fi-FI"/>
+        </w:rPr>
+        <w:t xml:space="preserve"> muokata sivulle tulevia elementtejä</w:t>
+      </w:r>
+      <w:r>
+        <w:rPr>
+          <w:lang w:val="fi-FI"/>
+        </w:rPr>
+        <w:t xml:space="preserve"> ja parametrejä. </w:t>
+      </w:r>
+    </w:p>
+    <w:p>
+      <w:pPr>
+        <w:ind w:left="720"/>
+        <w:rPr>
+          <w:lang w:val="fi-FI"/>
+        </w:rPr>
+      </w:pPr>
+      <w:ins w:id="112" w:author="Hildén Antti Juhani" w:date="2019-04-10T08:55:00Z">
+        <w:r>
+          <w:rPr>
+            <w:lang w:val="fi-FI"/>
+          </w:rPr>
+          <w:t>Asiakkaan lisäksi järjestelmää käyttää pääkäyttäjä</w:t>
+        </w:r>
+      </w:ins>
+      <w:ins w:id="113" w:author="Hildén Antti Juhani" w:date="2019-04-10T09:23:00Z">
+        <w:r>
+          <w:rPr>
+            <w:lang w:val="fi-FI"/>
+          </w:rPr>
+          <w:t>, koordinaattorit</w:t>
+        </w:r>
+      </w:ins>
+      <w:ins w:id="114" w:author="Hildén Antti Juhani" w:date="2019-04-10T08:55:00Z">
+        <w:r>
+          <w:rPr>
+            <w:lang w:val="fi-FI"/>
+          </w:rPr>
+          <w:t xml:space="preserve"> ja joulupukit. </w:t>
+        </w:r>
+      </w:ins>
+      <w:ins w:id="115" w:author="Hildén Antti Juhani" w:date="2019-04-10T08:56:00Z">
         <w:r>
           <w:rPr>
             <w:lang w:val="fi-FI"/>
@@ -4266,83 +4257,23 @@
           <w:t xml:space="preserve"> </w:t>
         </w:r>
       </w:ins>
-      <w:r>
-        <w:rPr>
-          <w:lang w:val="fi-FI"/>
-        </w:rPr>
-        <w:t xml:space="preserve">tilausten käsittelyä, reitin suunnittelua sekä sen jakamista työtä tekeville joulupukeille. Sivuilla </w:t>
-      </w:r>
-      <w:r>
-        <w:rPr>
-          <w:lang w:val="fi-FI"/>
-        </w:rPr>
-        <w:t>tulee olemaan</w:t>
-      </w:r>
-      <w:r>
-        <w:rPr>
-          <w:lang w:val="fi-FI"/>
-        </w:rPr>
-        <w:t xml:space="preserve"> hallintapaneeli, josta voi</w:t>
-      </w:r>
-      <w:r>
-        <w:rPr>
-          <w:lang w:val="fi-FI"/>
-        </w:rPr>
-        <w:t xml:space="preserve"> muokata sivulle tulevia elementtejä</w:t>
-      </w:r>
-      <w:r>
-        <w:rPr>
-          <w:lang w:val="fi-FI"/>
-        </w:rPr>
-        <w:t xml:space="preserve"> ja </w:t>
-      </w:r>
-      <w:proofErr w:type="spellStart"/>
-      <w:r>
-        <w:rPr>
-          <w:lang w:val="fi-FI"/>
-        </w:rPr>
-        <w:t>parametrejä</w:t>
-      </w:r>
-      <w:proofErr w:type="spellEnd"/>
-      <w:r>
-        <w:rPr>
-          <w:lang w:val="fi-FI"/>
-        </w:rPr>
-        <w:t xml:space="preserve">. </w:t>
-      </w:r>
-    </w:p>
-    <w:p>
-      <w:pPr>
-        <w:ind w:left="720"/>
-        <w:rPr>
-          <w:lang w:val="fi-FI"/>
-        </w:rPr>
-      </w:pPr>
-      <w:ins w:id="113" w:author="Hildén Antti Juhani" w:date="2019-04-10T08:55:00Z">
+      <w:ins w:id="116" w:author="Hildén Antti Juhani" w:date="2019-04-10T09:26:00Z">
         <w:r>
           <w:rPr>
             <w:lang w:val="fi-FI"/>
           </w:rPr>
-          <w:t>Asiakkaan lisäksi järjestelmää käyttää pääkäyttäjä</w:t>
+          <w:t xml:space="preserve">Järjestelmää </w:t>
         </w:r>
       </w:ins>
-      <w:ins w:id="114" w:author="Hildén Antti Juhani" w:date="2019-04-10T09:23:00Z">
+      <w:ins w:id="117" w:author="Hildén Antti Juhani" w:date="2019-04-10T09:28:00Z">
         <w:r>
           <w:rPr>
             <w:lang w:val="fi-FI"/>
           </w:rPr>
-          <w:t>, koordinaattorit</w:t>
+          <w:t>voi käyttää</w:t>
         </w:r>
       </w:ins>
-      <w:ins w:id="115" w:author="Hildén Antti Juhani" w:date="2019-04-10T08:55:00Z">
-        <w:r>
-          <w:rPr>
-            <w:lang w:val="fi-FI"/>
-          </w:rPr>
-          <w:t xml:space="preserve"> ja joulupukit. </w:t>
-        </w:r>
-      </w:ins>
-      <w:ins w:id="116" w:author="Hildén Antti Juhani" w:date="2019-04-10T08:56:00Z">
+      <w:ins w:id="118" w:author="Hildén Antti Juhani" w:date="2019-04-10T09:26:00Z">
         <w:r>
           <w:rPr>
             <w:lang w:val="fi-FI"/>
@@ -4350,31 +4281,7 @@
           <w:t xml:space="preserve"> </w:t>
         </w:r>
       </w:ins>
-      <w:ins w:id="117" w:author="Hildén Antti Juhani" w:date="2019-04-10T09:26:00Z">
-        <w:r>
-          <w:rPr>
-            <w:lang w:val="fi-FI"/>
-          </w:rPr>
-          <w:t xml:space="preserve">Järjestelmää </w:t>
-        </w:r>
-      </w:ins>
-      <w:ins w:id="118" w:author="Hildén Antti Juhani" w:date="2019-04-10T09:28:00Z">
-        <w:r>
-          <w:rPr>
-            <w:lang w:val="fi-FI"/>
-          </w:rPr>
-          <w:t>voi käyttää</w:t>
-        </w:r>
-      </w:ins>
-      <w:ins w:id="119" w:author="Hildén Antti Juhani" w:date="2019-04-10T09:26:00Z">
-        <w:r>
-          <w:rPr>
-            <w:lang w:val="fi-FI"/>
-          </w:rPr>
-          <w:t xml:space="preserve"> </w:t>
-        </w:r>
-      </w:ins>
-      <w:ins w:id="120" w:author="Hildén Antti Juhani" w:date="2019-04-10T09:27:00Z">
+      <w:ins w:id="119" w:author="Hildén Antti Juhani" w:date="2019-04-10T09:27:00Z">
         <w:r>
           <w:rPr>
             <w:lang w:val="fi-FI"/>
@@ -4382,26 +4289,12 @@
           <w:t>tietokoneen lisäksi mobiililaitteilla ja tableteilla.</w:t>
         </w:r>
       </w:ins>
-      <w:ins w:id="121" w:author="Hildén Antti Juhani" w:date="2019-04-10T09:28:00Z">
+      <w:ins w:id="120" w:author="Hildén Antti Juhani" w:date="2019-04-10T09:28:00Z">
         <w:r>
           <w:rPr>
             <w:lang w:val="fi-FI"/>
           </w:rPr>
-          <w:t xml:space="preserve"> Järjestelmä toteutetaan truudeli9 </w:t>
-        </w:r>
-        <w:proofErr w:type="spellStart"/>
-        <w:r>
-          <w:rPr>
-            <w:lang w:val="fi-FI"/>
-          </w:rPr>
-          <w:t>webbihotelliin</w:t>
-        </w:r>
-        <w:proofErr w:type="spellEnd"/>
-        <w:r>
-          <w:rPr>
-            <w:lang w:val="fi-FI"/>
-          </w:rPr>
-          <w:t>.</w:t>
+          <w:t xml:space="preserve"> Järjestelmä toteutetaan truudeli9 webbihotelliin.</w:t>
         </w:r>
       </w:ins>
     </w:p>
@@ -4412,14 +4305,14 @@
           <w:lang w:val="fi-FI"/>
         </w:rPr>
       </w:pPr>
-      <w:bookmarkStart w:id="122" w:name="_Toc5192382"/>
+      <w:bookmarkStart w:id="121" w:name="_Toc5192382"/>
       <w:r>
         <w:rPr>
           <w:lang w:val="fi-FI"/>
         </w:rPr>
         <w:t xml:space="preserve">2. </w:t>
       </w:r>
-      <w:ins w:id="123" w:author="Hildén Antti Juhani" w:date="2019-04-10T09:30:00Z">
+      <w:ins w:id="122" w:author="Hildén Antti Juhani" w:date="2019-04-10T09:30:00Z">
         <w:r>
           <w:rPr>
             <w:lang w:val="fi-FI"/>
@@ -4427,7 +4320,7 @@
           <w:t>Käsitteet</w:t>
         </w:r>
       </w:ins>
-      <w:del w:id="124" w:author="Hildén Antti Juhani" w:date="2019-04-10T09:30:00Z">
+      <w:del w:id="123" w:author="Hildén Antti Juhani" w:date="2019-04-10T09:30:00Z">
         <w:r>
           <w:rPr>
             <w:lang w:val="fi-FI"/>
@@ -4435,7 +4328,7 @@
           <w:delText>Käsitteet</w:delText>
         </w:r>
       </w:del>
-      <w:bookmarkEnd w:id="122"/>
+      <w:bookmarkEnd w:id="121"/>
     </w:p>
     <w:p>
       <w:pPr>
@@ -4480,7 +4373,7 @@
       <w:pPr>
         <w:ind w:left="175" w:firstLine="993"/>
         <w:rPr>
-          <w:ins w:id="125" w:author="Hildén Antti Juhani" w:date="2019-04-10T09:23:00Z"/>
+          <w:ins w:id="124" w:author="Hildén Antti Juhani" w:date="2019-04-10T09:23:00Z"/>
           <w:lang w:val="fi-FI"/>
         </w:rPr>
       </w:pPr>
@@ -4501,20 +4394,7 @@
           <w:lang w:val="fi-FI"/>
         </w:rPr>
         <w:tab/>
-      </w:r>
-      <w:proofErr w:type="spellStart"/>
-      <w:r>
-        <w:rPr>
-          <w:lang w:val="fi-FI"/>
-        </w:rPr>
-        <w:t>Asiakas</w:t>
-      </w:r>
-      <w:proofErr w:type="spellEnd"/>
-      <w:r>
-        <w:rPr>
-          <w:lang w:val="fi-FI"/>
-        </w:rPr>
-        <w:t>, joka palkkaa joulupukkityöntekijän verkkosivun kautta</w:t>
+        <w:t>Asiakas, joka palkkaa joulupukkityöntekijän verkkosivun kautta</w:t>
       </w:r>
     </w:p>
     <w:p>
@@ -4524,7 +4404,7 @@
           <w:lang w:val="fi-FI"/>
         </w:rPr>
       </w:pPr>
-      <w:ins w:id="126" w:author="Hildén Antti Juhani" w:date="2019-04-10T09:23:00Z">
+      <w:ins w:id="125" w:author="Hildén Antti Juhani" w:date="2019-04-10T09:23:00Z">
         <w:r>
           <w:rPr>
             <w:lang w:val="fi-FI"/>
@@ -4539,7 +4419,7 @@
           <w:t>Työntekijä, joka tekee joulupukkien reitit ja aikataulut</w:t>
         </w:r>
       </w:ins>
-      <w:ins w:id="127" w:author="Hildén Antti Juhani" w:date="2019-04-10T09:30:00Z">
+      <w:ins w:id="126" w:author="Hildén Antti Juhani" w:date="2019-04-10T09:30:00Z">
         <w:r>
           <w:rPr>
             <w:lang w:val="fi-FI"/>
@@ -4573,33 +4453,11 @@
         </w:rPr>
         <w:tab/>
       </w:r>
-      <w:proofErr w:type="spellStart"/>
-      <w:r>
-        <w:rPr>
-          <w:lang w:val="fi-FI"/>
-        </w:rPr>
-        <w:t>MySQL</w:t>
-      </w:r>
-      <w:proofErr w:type="spellEnd"/>
-      <w:r>
-        <w:rPr>
-          <w:lang w:val="fi-FI"/>
-        </w:rPr>
-        <w:t xml:space="preserve">-ohjelmaan perustuva tietokanta, joka tallentaa kaikki palkkaukseen tarvittavat tiedot, kuten nimet, </w:t>
-      </w:r>
-      <w:proofErr w:type="spellStart"/>
-      <w:r>
-        <w:rPr>
-          <w:lang w:val="fi-FI"/>
-        </w:rPr>
-        <w:t>puhellinnumerot</w:t>
-      </w:r>
-      <w:proofErr w:type="spellEnd"/>
-      <w:r>
-        <w:rPr>
-          <w:lang w:val="fi-FI"/>
-        </w:rPr>
-        <w:t>, sähköpostiosoitteet ym.</w:t>
+      <w:r>
+        <w:rPr>
+          <w:lang w:val="fi-FI"/>
+        </w:rPr>
+        <w:t>MySQL-ohjelmaan perustuva tietokanta, joka tallentaa kaikki palkkaukseen tarvittavat tiedot, kuten nimet, puhellinnumerot, sähköpostiosoitteet ym.</w:t>
       </w:r>
     </w:p>
     <w:p>
@@ -4691,33 +4549,11 @@
         </w:rPr>
         <w:tab/>
       </w:r>
-      <w:proofErr w:type="spellStart"/>
-      <w:r>
-        <w:rPr>
-          <w:lang w:val="fi-FI"/>
-        </w:rPr>
-        <w:t>Structured</w:t>
-      </w:r>
-      <w:proofErr w:type="spellEnd"/>
-      <w:r>
-        <w:rPr>
-          <w:lang w:val="fi-FI"/>
-        </w:rPr>
-        <w:t xml:space="preserve"> </w:t>
-      </w:r>
-      <w:proofErr w:type="spellStart"/>
-      <w:r>
-        <w:rPr>
-          <w:lang w:val="fi-FI"/>
-        </w:rPr>
-        <w:t>Query</w:t>
-      </w:r>
-      <w:proofErr w:type="spellEnd"/>
-      <w:r>
-        <w:rPr>
-          <w:lang w:val="fi-FI"/>
-        </w:rPr>
-        <w:t xml:space="preserve"> Language- ohjelmointikieli, jolla kommunikoidaan tietokannan kanssa</w:t>
+      <w:r>
+        <w:rPr>
+          <w:lang w:val="fi-FI"/>
+        </w:rPr>
+        <w:t>Structured Query Language- ohjelmointikieli, jolla kommunikoidaan tietokannan kanssa</w:t>
       </w:r>
     </w:p>
     <w:p>
@@ -4745,33 +4581,11 @@
         </w:rPr>
         <w:tab/>
       </w:r>
-      <w:proofErr w:type="spellStart"/>
-      <w:r>
-        <w:rPr>
-          <w:lang w:val="fi-FI"/>
-        </w:rPr>
-        <w:t>Hypertext</w:t>
-      </w:r>
-      <w:proofErr w:type="spellEnd"/>
-      <w:r>
-        <w:rPr>
-          <w:lang w:val="fi-FI"/>
-        </w:rPr>
-        <w:t xml:space="preserve"> </w:t>
-      </w:r>
-      <w:proofErr w:type="spellStart"/>
-      <w:r>
-        <w:rPr>
-          <w:lang w:val="fi-FI"/>
-        </w:rPr>
-        <w:t>Preprocessor</w:t>
-      </w:r>
-      <w:proofErr w:type="spellEnd"/>
-      <w:r>
-        <w:rPr>
-          <w:lang w:val="fi-FI"/>
-        </w:rPr>
-        <w:t>- ohjelmointikieli, jolla tehdään nettisivun toiminnot ja tietokannan kyselyt ja yhteydet</w:t>
+      <w:r>
+        <w:rPr>
+          <w:lang w:val="fi-FI"/>
+        </w:rPr>
+        <w:t>Hypertext Preprocessor- ohjelmointikieli, jolla tehdään nettisivun toiminnot ja tietokannan kyselyt ja yhteydet</w:t>
       </w:r>
     </w:p>
     <w:p>
@@ -4799,33 +4613,11 @@
         </w:rPr>
         <w:tab/>
       </w:r>
-      <w:proofErr w:type="spellStart"/>
-      <w:r>
-        <w:rPr>
-          <w:lang w:val="fi-FI"/>
-        </w:rPr>
-        <w:t>Cascading</w:t>
-      </w:r>
-      <w:proofErr w:type="spellEnd"/>
-      <w:r>
-        <w:rPr>
-          <w:lang w:val="fi-FI"/>
-        </w:rPr>
-        <w:t xml:space="preserve"> Style </w:t>
-      </w:r>
-      <w:proofErr w:type="spellStart"/>
-      <w:r>
-        <w:rPr>
-          <w:lang w:val="fi-FI"/>
-        </w:rPr>
-        <w:t>Sheets</w:t>
-      </w:r>
-      <w:proofErr w:type="spellEnd"/>
-      <w:r>
-        <w:rPr>
-          <w:lang w:val="fi-FI"/>
-        </w:rPr>
-        <w:t>- ohjelmointikieli, jota käytetään nettisivun ulkoasuun</w:t>
+      <w:r>
+        <w:rPr>
+          <w:lang w:val="fi-FI"/>
+        </w:rPr>
+        <w:t>Cascading Style Sheets- ohjelmointikieli, jota käytetään nettisivun ulkoasuun</w:t>
       </w:r>
     </w:p>
     <w:p>
@@ -4854,120 +4646,98 @@
         </w:rPr>
         <w:tab/>
       </w:r>
-      <w:proofErr w:type="spellStart"/>
-      <w:r>
-        <w:rPr>
-          <w:lang w:val="fi-FI"/>
-        </w:rPr>
-        <w:t>Hypertext</w:t>
-      </w:r>
-      <w:proofErr w:type="spellEnd"/>
+      <w:r>
+        <w:rPr>
+          <w:lang w:val="fi-FI"/>
+        </w:rPr>
+        <w:t>Hypertext Markup Language- ohjelmointikieli, joka on nettisivun runko</w:t>
+      </w:r>
+    </w:p>
+    <w:p>
+      <w:pPr>
+        <w:ind w:left="2552" w:hanging="1384"/>
+        <w:rPr>
+          <w:lang w:val="fi-FI"/>
+        </w:rPr>
+      </w:pPr>
+      <w:r>
+        <w:rPr>
+          <w:lang w:val="fi-FI"/>
+        </w:rPr>
+        <w:t>Järjestelmä</w:t>
+      </w:r>
+      <w:r>
+        <w:rPr>
+          <w:lang w:val="fi-FI"/>
+        </w:rPr>
+        <w:tab/>
+      </w:r>
+      <w:r>
+        <w:rPr>
+          <w:lang w:val="fi-FI"/>
+        </w:rPr>
+        <w:tab/>
+      </w:r>
+      <w:r>
+        <w:rPr>
+          <w:lang w:val="fi-FI"/>
+        </w:rPr>
+        <w:t>Käyttää kaikkia yllä mainittuja toimintoja</w:t>
+      </w:r>
+    </w:p>
+    <w:p>
+      <w:pPr>
+        <w:rPr>
+          <w:lang w:val="fi-FI"/>
+        </w:rPr>
+      </w:pPr>
+    </w:p>
+    <w:p>
+      <w:pPr>
+        <w:pStyle w:val="Heading1"/>
+        <w:rPr>
+          <w:lang w:val="fi-FI"/>
+        </w:rPr>
+      </w:pPr>
+      <w:bookmarkStart w:id="127" w:name="_Toc5192383"/>
+      <w:r>
+        <w:rPr>
+          <w:lang w:val="fi-FI"/>
+        </w:rPr>
+        <w:t>3.</w:t>
+      </w:r>
       <w:r>
         <w:rPr>
           <w:lang w:val="fi-FI"/>
         </w:rPr>
         <w:t xml:space="preserve"> </w:t>
       </w:r>
-      <w:proofErr w:type="spellStart"/>
-      <w:r>
-        <w:rPr>
-          <w:lang w:val="fi-FI"/>
-        </w:rPr>
-        <w:t>Markup</w:t>
-      </w:r>
-      <w:proofErr w:type="spellEnd"/>
-      <w:r>
-        <w:rPr>
-          <w:lang w:val="fi-FI"/>
-        </w:rPr>
-        <w:t xml:space="preserve"> Language- ohjelmointikieli, joka on nettisivun runko</w:t>
-      </w:r>
-    </w:p>
-    <w:p>
-      <w:pPr>
-        <w:ind w:left="2552" w:hanging="1384"/>
-        <w:rPr>
-          <w:lang w:val="fi-FI"/>
-        </w:rPr>
-      </w:pPr>
-      <w:r>
-        <w:rPr>
-          <w:lang w:val="fi-FI"/>
-        </w:rPr>
-        <w:t>Järjestelmä</w:t>
-      </w:r>
-      <w:r>
-        <w:rPr>
-          <w:lang w:val="fi-FI"/>
-        </w:rPr>
-        <w:tab/>
-      </w:r>
-      <w:r>
-        <w:rPr>
-          <w:lang w:val="fi-FI"/>
-        </w:rPr>
-        <w:tab/>
-      </w:r>
-      <w:r>
-        <w:rPr>
-          <w:lang w:val="fi-FI"/>
-        </w:rPr>
-        <w:t>Käyttää kaikkia yllä mainittuja toimintoja</w:t>
-      </w:r>
-    </w:p>
-    <w:p>
-      <w:pPr>
-        <w:rPr>
-          <w:lang w:val="fi-FI"/>
-        </w:rPr>
-      </w:pPr>
-    </w:p>
-    <w:p>
-      <w:pPr>
-        <w:pStyle w:val="Heading1"/>
-        <w:rPr>
-          <w:lang w:val="fi-FI"/>
-        </w:rPr>
-      </w:pPr>
-      <w:bookmarkStart w:id="128" w:name="_Toc5192383"/>
-      <w:r>
-        <w:rPr>
-          <w:lang w:val="fi-FI"/>
-        </w:rPr>
-        <w:t>3.</w:t>
-      </w:r>
-      <w:r>
-        <w:rPr>
-          <w:lang w:val="fi-FI"/>
-        </w:rPr>
-        <w:t xml:space="preserve"> </w:t>
-      </w:r>
       <w:r>
         <w:rPr>
           <w:lang w:val="fi-FI"/>
         </w:rPr>
         <w:t>Tiedot ja tietokannat</w:t>
       </w:r>
+      <w:bookmarkEnd w:id="127"/>
+    </w:p>
+    <w:p>
+      <w:pPr>
+        <w:pStyle w:val="Heading2"/>
+        <w:rPr>
+          <w:lang w:val="fi-FI"/>
+        </w:rPr>
+      </w:pPr>
+      <w:bookmarkStart w:id="128" w:name="_Toc5192384"/>
+      <w:r>
+        <w:rPr>
+          <w:lang w:val="fi-FI"/>
+        </w:rPr>
+        <w:t>3.1 ER-kaavio</w:t>
+      </w:r>
       <w:bookmarkEnd w:id="128"/>
     </w:p>
-    <w:p>
-      <w:pPr>
-        <w:pStyle w:val="Heading2"/>
-        <w:rPr>
-          <w:lang w:val="fi-FI"/>
-        </w:rPr>
-      </w:pPr>
-      <w:bookmarkStart w:id="129" w:name="_Toc5192384"/>
-      <w:r>
-        <w:rPr>
-          <w:lang w:val="fi-FI"/>
-        </w:rPr>
-        <w:t>3.1 ER-kaavio</w:t>
-      </w:r>
-      <w:bookmarkEnd w:id="129"/>
-    </w:p>
+    <w:commentRangeStart w:id="129"/>
     <w:commentRangeStart w:id="130"/>
-    <w:commentRangeStart w:id="131"/>
     <w:p>
       <w:pPr>
         <w:rPr>
@@ -5001,23 +4771,23 @@
           <v:shape id="_x0000_i1025" type="#_x0000_t75" style="width:528pt;height:329.25pt" o:ole="">
             <v:imagedata r:id="rId15" o:title=""/>
           </v:shape>
-          <o:OLEObject Type="Embed" ProgID="Visio.Drawing.15" ShapeID="_x0000_i1025" DrawAspect="Content" ObjectID="_1616397703" r:id="rId16"/>
+          <o:OLEObject Type="Embed" ProgID="Visio.Drawing.15" ShapeID="_x0000_i1025" DrawAspect="Content" ObjectID="_1616399348" r:id="rId16"/>
         </w:object>
       </w:r>
+      <w:commentRangeEnd w:id="129"/>
       <w:commentRangeEnd w:id="130"/>
-      <w:commentRangeEnd w:id="131"/>
       <w:r>
         <w:rPr>
           <w:rStyle w:val="CommentReference"/>
         </w:rPr>
+        <w:commentReference w:id="129"/>
+      </w:r>
+      <w:r>
+        <w:rPr>
+          <w:rStyle w:val="CommentReference"/>
+        </w:rPr>
         <w:commentReference w:id="130"/>
       </w:r>
-      <w:r>
-        <w:rPr>
-          <w:rStyle w:val="CommentReference"/>
-        </w:rPr>
-        <w:commentReference w:id="131"/>
-      </w:r>
     </w:p>
     <w:p>
       <w:pPr>
@@ -5026,7 +4796,7 @@
           <w:lang w:val="fi-FI"/>
         </w:rPr>
       </w:pPr>
-      <w:bookmarkStart w:id="132" w:name="_Toc5192385"/>
+      <w:bookmarkStart w:id="131" w:name="_Toc5192385"/>
       <w:r>
         <w:rPr>
           <w:lang w:val="fi-FI"/>
@@ -5034,22 +4804,22 @@
         <w:lastRenderedPageBreak/>
         <w:t xml:space="preserve">3.2 </w:t>
       </w:r>
-      <w:commentRangeStart w:id="133"/>
+      <w:commentRangeStart w:id="132"/>
       <w:r>
         <w:rPr>
           <w:lang w:val="fi-FI"/>
         </w:rPr>
         <w:t>Tietokantakaavio</w:t>
       </w:r>
-      <w:bookmarkEnd w:id="132"/>
-      <w:commentRangeEnd w:id="133"/>
+      <w:bookmarkEnd w:id="131"/>
+      <w:commentRangeEnd w:id="132"/>
       <w:r>
         <w:rPr>
           <w:rStyle w:val="CommentReference"/>
           <w:rFonts w:asciiTheme="minorHAnsi" w:eastAsiaTheme="minorHAnsi" w:hAnsiTheme="minorHAnsi" w:cstheme="minorBidi"/>
           <w:color w:val="auto"/>
         </w:rPr>
-        <w:commentReference w:id="133"/>
+        <w:commentReference w:id="132"/>
       </w:r>
     </w:p>
     <w:p>
@@ -5066,7 +4836,7 @@
           <v:shape id="_x0000_i1026" type="#_x0000_t75" style="width:529.5pt;height:383.25pt" o:ole="">
             <v:imagedata r:id="rId17" o:title=""/>
           </v:shape>
-          <o:OLEObject Type="Embed" ProgID="Visio.Drawing.15" ShapeID="_x0000_i1026" DrawAspect="Content" ObjectID="_1616397704" r:id="rId18"/>
+          <o:OLEObject Type="Embed" ProgID="Visio.Drawing.15" ShapeID="_x0000_i1026" DrawAspect="Content" ObjectID="_1616399349" r:id="rId18"/>
         </w:object>
       </w:r>
     </w:p>
@@ -5077,7 +4847,7 @@
           <w:lang w:val="fi-FI"/>
         </w:rPr>
       </w:pPr>
-      <w:bookmarkStart w:id="134" w:name="_Toc5192386"/>
+      <w:bookmarkStart w:id="133" w:name="_Toc5192386"/>
       <w:r>
         <w:rPr>
           <w:lang w:val="fi-FI"/>
@@ -5091,32 +4861,32 @@
         </w:rPr>
         <w:t xml:space="preserve"> Näyttökartat</w:t>
       </w:r>
+      <w:bookmarkEnd w:id="133"/>
+      <w:r>
+        <w:rPr>
+          <w:lang w:val="fi-FI"/>
+        </w:rPr>
+        <w:t xml:space="preserve"> </w:t>
+      </w:r>
+    </w:p>
+    <w:p>
+      <w:pPr>
+        <w:pStyle w:val="Heading2"/>
+        <w:rPr>
+          <w:lang w:val="fi-FI"/>
+        </w:rPr>
+      </w:pPr>
+      <w:bookmarkStart w:id="134" w:name="_Toc5192387"/>
+      <w:r>
+        <w:rPr>
+          <w:lang w:val="fi-FI"/>
+        </w:rPr>
+        <w:t>4.1 Pääkäyttäjä</w:t>
+      </w:r>
       <w:bookmarkEnd w:id="134"/>
-      <w:r>
-        <w:rPr>
-          <w:lang w:val="fi-FI"/>
-        </w:rPr>
-        <w:t xml:space="preserve"> </w:t>
-      </w:r>
-    </w:p>
-    <w:p>
-      <w:pPr>
-        <w:pStyle w:val="Heading2"/>
-        <w:rPr>
-          <w:lang w:val="fi-FI"/>
-        </w:rPr>
-      </w:pPr>
-      <w:bookmarkStart w:id="135" w:name="_Toc5192387"/>
-      <w:r>
-        <w:rPr>
-          <w:lang w:val="fi-FI"/>
-        </w:rPr>
-        <w:t>4.1 Pääkäyttäjä</w:t>
-      </w:r>
-      <w:bookmarkEnd w:id="135"/>
-    </w:p>
-    <w:bookmarkStart w:id="136" w:name="_MON_1616395368"/>
-    <w:bookmarkEnd w:id="136"/>
+    </w:p>
+    <w:bookmarkStart w:id="135" w:name="_MON_1616395368"/>
+    <w:bookmarkEnd w:id="135"/>
     <w:p>
       <w:pPr>
         <w:rPr>
@@ -5128,10 +4898,10 @@
           <w:lang w:val="fi-FI"/>
         </w:rPr>
         <w:object w:dxaOrig="9300" w:dyaOrig="5910" w14:anchorId="695EC979">
-          <v:shape id="_x0000_i1073" type="#_x0000_t75" style="width:417.75pt;height:265.5pt" o:ole="">
+          <v:shape id="_x0000_i1027" type="#_x0000_t75" style="width:417.75pt;height:265.5pt" o:ole="">
             <v:imagedata r:id="rId19" o:title=""/>
           </v:shape>
-          <o:OLEObject Type="Embed" ProgID="Visio.Drawing.15" ShapeID="_x0000_i1073" DrawAspect="Content" ObjectID="_1616397705" r:id="rId20"/>
+          <o:OLEObject Type="Embed" ProgID="Visio.Drawing.15" ShapeID="_x0000_i1027" DrawAspect="Content" ObjectID="_1616399350" r:id="rId20"/>
         </w:object>
       </w:r>
     </w:p>
@@ -5142,14 +4912,14 @@
           <w:lang w:val="fi-FI"/>
         </w:rPr>
       </w:pPr>
-      <w:bookmarkStart w:id="137" w:name="_Toc5192388"/>
+      <w:bookmarkStart w:id="136" w:name="_Toc5192388"/>
       <w:r>
         <w:rPr>
           <w:lang w:val="fi-FI"/>
         </w:rPr>
         <w:t>4.2 Joulupukki</w:t>
       </w:r>
-      <w:bookmarkEnd w:id="137"/>
+      <w:bookmarkEnd w:id="136"/>
     </w:p>
     <w:p>
       <w:pPr>
@@ -5162,10 +4932,10 @@
           <w:lang w:val="fi-FI"/>
         </w:rPr>
         <w:object w:dxaOrig="8910" w:dyaOrig="4665" w14:anchorId="75735D4C">
-          <v:shape id="_x0000_i1075" type="#_x0000_t75" style="width:430.5pt;height:223.5pt" o:ole="">
+          <v:shape id="_x0000_i1028" type="#_x0000_t75" style="width:430.5pt;height:223.5pt" o:ole="">
             <v:imagedata r:id="rId21" o:title=""/>
           </v:shape>
-          <o:OLEObject Type="Embed" ProgID="Visio.Drawing.15" ShapeID="_x0000_i1075" DrawAspect="Content" ObjectID="_1616397706" r:id="rId22"/>
+          <o:OLEObject Type="Embed" ProgID="Visio.Drawing.15" ShapeID="_x0000_i1028" DrawAspect="Content" ObjectID="_1616399351" r:id="rId22"/>
         </w:object>
       </w:r>
     </w:p>
@@ -5176,7 +4946,7 @@
           <w:lang w:val="fi-FI"/>
         </w:rPr>
       </w:pPr>
-      <w:bookmarkStart w:id="138" w:name="_Toc5192389"/>
+      <w:bookmarkStart w:id="137" w:name="_Toc5192389"/>
       <w:r>
         <w:rPr>
           <w:lang w:val="fi-FI"/>
@@ -5184,7 +4954,7 @@
         <w:lastRenderedPageBreak/>
         <w:t>4.3 Asiakas</w:t>
       </w:r>
-      <w:bookmarkEnd w:id="138"/>
+      <w:bookmarkEnd w:id="137"/>
     </w:p>
     <w:p>
       <w:pPr>
@@ -5200,7 +4970,7 @@
           <v:shape id="_x0000_i1029" type="#_x0000_t75" style="width:412.5pt;height:216.75pt" o:ole="">
             <v:imagedata r:id="rId23" o:title=""/>
           </v:shape>
-          <o:OLEObject Type="Embed" ProgID="Visio.Drawing.15" ShapeID="_x0000_i1029" DrawAspect="Content" ObjectID="_1616397707" r:id="rId24"/>
+          <o:OLEObject Type="Embed" ProgID="Visio.Drawing.15" ShapeID="_x0000_i1029" DrawAspect="Content" ObjectID="_1616399352" r:id="rId24"/>
         </w:object>
       </w:r>
     </w:p>
@@ -5211,7 +4981,7 @@
           <w:lang w:val="fi-FI"/>
         </w:rPr>
       </w:pPr>
-      <w:bookmarkStart w:id="139" w:name="_Toc5192390"/>
+      <w:bookmarkStart w:id="138" w:name="_Toc5192390"/>
       <w:r>
         <w:rPr>
           <w:lang w:val="fi-FI"/>
@@ -5224,22 +4994,22 @@
         </w:rPr>
         <w:t xml:space="preserve"> Toiminnot ja </w:t>
       </w:r>
-      <w:commentRangeStart w:id="140"/>
+      <w:commentRangeStart w:id="139"/>
       <w:r>
         <w:rPr>
           <w:lang w:val="fi-FI"/>
         </w:rPr>
         <w:t>käyttötapaukset</w:t>
       </w:r>
-      <w:bookmarkEnd w:id="139"/>
-      <w:commentRangeEnd w:id="140"/>
+      <w:bookmarkEnd w:id="138"/>
+      <w:commentRangeEnd w:id="139"/>
       <w:r>
         <w:rPr>
           <w:rStyle w:val="CommentReference"/>
           <w:rFonts w:asciiTheme="minorHAnsi" w:eastAsiaTheme="minorHAnsi" w:hAnsiTheme="minorHAnsi" w:cstheme="minorBidi"/>
           <w:color w:val="auto"/>
         </w:rPr>
-        <w:commentReference w:id="140"/>
+        <w:commentReference w:id="139"/>
       </w:r>
     </w:p>
     <w:p>
@@ -5250,7 +5020,7 @@
           <w:lang w:val="fi-FI"/>
         </w:rPr>
       </w:pPr>
-      <w:bookmarkStart w:id="141" w:name="_Toc5192391"/>
+      <w:bookmarkStart w:id="140" w:name="_Toc5192391"/>
       <w:r>
         <w:rPr>
           <w:lang w:val="fi-FI"/>
@@ -5269,7 +5039,7 @@
         </w:rPr>
         <w:t>Lisää tilaus</w:t>
       </w:r>
-      <w:bookmarkEnd w:id="141"/>
+      <w:bookmarkEnd w:id="140"/>
     </w:p>
     <w:p>
       <w:pPr>
@@ -5683,7 +5453,7 @@
           <w:lang w:val="fi-FI"/>
         </w:rPr>
       </w:pPr>
-      <w:bookmarkStart w:id="142" w:name="_Toc5192392"/>
+      <w:bookmarkStart w:id="141" w:name="_Toc5192392"/>
       <w:r>
         <w:rPr>
           <w:lang w:val="fi-FI"/>
@@ -5691,7 +5461,7 @@
         <w:lastRenderedPageBreak/>
         <w:t>5.2 Sähköposti varmistus</w:t>
       </w:r>
-      <w:bookmarkEnd w:id="142"/>
+      <w:bookmarkEnd w:id="141"/>
     </w:p>
     <w:p>
       <w:pPr>
@@ -6177,7 +5947,7 @@
           <w:lang w:val="fi-FI"/>
         </w:rPr>
       </w:pPr>
-      <w:bookmarkStart w:id="143" w:name="_Toc5192393"/>
+      <w:bookmarkStart w:id="142" w:name="_Toc5192393"/>
       <w:r>
         <w:rPr>
           <w:lang w:val="fi-FI"/>
@@ -6185,7 +5955,7 @@
         <w:lastRenderedPageBreak/>
         <w:t>Tilauksen seuranta</w:t>
       </w:r>
-      <w:bookmarkEnd w:id="143"/>
+      <w:bookmarkEnd w:id="142"/>
     </w:p>
     <w:p>
       <w:pPr>
@@ -6607,7 +6377,7 @@
           <w:lang w:val="fi-FI"/>
         </w:rPr>
       </w:pPr>
-      <w:bookmarkStart w:id="144" w:name="_Toc5192394"/>
+      <w:bookmarkStart w:id="143" w:name="_Toc5192394"/>
       <w:r>
         <w:rPr>
           <w:lang w:val="fi-FI"/>
@@ -6615,7 +6385,7 @@
         <w:lastRenderedPageBreak/>
         <w:t>Rekisteröityminen</w:t>
       </w:r>
-      <w:bookmarkEnd w:id="144"/>
+      <w:bookmarkEnd w:id="143"/>
     </w:p>
     <w:p>
       <w:pPr>
@@ -7051,7 +6821,7 @@
           <w:lang w:val="fi-FI"/>
         </w:rPr>
       </w:pPr>
-      <w:bookmarkStart w:id="145" w:name="_Toc5192395"/>
+      <w:bookmarkStart w:id="144" w:name="_Toc5192395"/>
       <w:r>
         <w:rPr>
           <w:lang w:val="fi-FI"/>
@@ -7059,7 +6829,7 @@
         <w:lastRenderedPageBreak/>
         <w:t>Kirjautuminen</w:t>
       </w:r>
-      <w:bookmarkEnd w:id="145"/>
+      <w:bookmarkEnd w:id="144"/>
     </w:p>
     <w:p>
       <w:pPr>
@@ -7502,7 +7272,7 @@
           <w:lang w:val="fi-FI"/>
         </w:rPr>
       </w:pPr>
-      <w:bookmarkStart w:id="146" w:name="_Toc5192396"/>
+      <w:bookmarkStart w:id="145" w:name="_Toc5192396"/>
       <w:r>
         <w:rPr>
           <w:lang w:val="fi-FI"/>
@@ -7510,7 +7280,7 @@
         <w:lastRenderedPageBreak/>
         <w:t>Pukki rekisteröinnin hyväksyminen</w:t>
       </w:r>
-      <w:bookmarkEnd w:id="146"/>
+      <w:bookmarkEnd w:id="145"/>
     </w:p>
     <w:p>
       <w:pPr>
@@ -7947,7 +7717,7 @@
           <w:lang w:val="fi-FI"/>
         </w:rPr>
       </w:pPr>
-      <w:bookmarkStart w:id="147" w:name="_Toc5192397"/>
+      <w:bookmarkStart w:id="146" w:name="_Toc5192397"/>
       <w:r>
         <w:rPr>
           <w:lang w:val="fi-FI"/>
@@ -7955,7 +7725,7 @@
         <w:lastRenderedPageBreak/>
         <w:t>Reitin luonti</w:t>
       </w:r>
-      <w:bookmarkEnd w:id="147"/>
+      <w:bookmarkEnd w:id="146"/>
     </w:p>
     <w:p>
       <w:pPr>
@@ -8385,8 +8155,8 @@
           <w:lang w:val="fi-FI"/>
         </w:rPr>
       </w:pPr>
-      <w:bookmarkStart w:id="148" w:name="_Toc5192398"/>
-      <w:commentRangeStart w:id="149"/>
+      <w:bookmarkStart w:id="147" w:name="_Toc5192398"/>
+      <w:commentRangeStart w:id="148"/>
       <w:r>
         <w:rPr>
           <w:lang w:val="fi-FI"/>
@@ -8394,23 +8164,212 @@
         <w:lastRenderedPageBreak/>
         <w:t>Tiedonpoisto</w:t>
       </w:r>
-      <w:bookmarkEnd w:id="148"/>
-      <w:commentRangeEnd w:id="149"/>
+      <w:bookmarkEnd w:id="147"/>
+      <w:commentRangeEnd w:id="148"/>
       <w:r>
         <w:rPr>
           <w:rStyle w:val="CommentReference"/>
           <w:rFonts w:asciiTheme="minorHAnsi" w:eastAsiaTheme="minorHAnsi" w:hAnsiTheme="minorHAnsi" w:cstheme="minorBidi"/>
           <w:color w:val="auto"/>
         </w:rPr>
+        <w:commentReference w:id="148"/>
+      </w:r>
+    </w:p>
+    <w:p>
+      <w:pPr>
+        <w:rPr>
+          <w:lang w:val="fi-FI"/>
+        </w:rPr>
+      </w:pPr>
+    </w:p>
+    <w:p>
+      <w:pPr>
+        <w:ind w:left="360"/>
+        <w:rPr>
+          <w:lang w:val="fi-FI"/>
+        </w:rPr>
+      </w:pPr>
+      <w:r>
+        <w:rPr>
+          <w:lang w:val="fi-FI"/>
+        </w:rPr>
+        <w:t>Tunniste</w:t>
+      </w:r>
+      <w:r>
+        <w:rPr>
+          <w:lang w:val="fi-FI"/>
+        </w:rPr>
+        <w:tab/>
+      </w:r>
+      <w:r>
+        <w:rPr>
+          <w:lang w:val="fi-FI"/>
+        </w:rPr>
+        <w:tab/>
+      </w:r>
+      <w:r>
+        <w:rPr>
+          <w:lang w:val="fi-FI"/>
+        </w:rPr>
+        <w:tab/>
+      </w:r>
+      <w:r>
+        <w:rPr>
+          <w:lang w:val="fi-FI"/>
+        </w:rPr>
+        <w:tab/>
+      </w:r>
+      <w:r>
+        <w:rPr>
+          <w:lang w:val="fi-FI"/>
+        </w:rPr>
+        <w:t>Tiedonpoisto</w:t>
+      </w:r>
+    </w:p>
+    <w:p>
+      <w:pPr>
+        <w:ind w:left="3600" w:hanging="3240"/>
+        <w:rPr>
+          <w:lang w:val="fi-FI"/>
+        </w:rPr>
+      </w:pPr>
+      <w:r>
+        <w:rPr>
+          <w:lang w:val="fi-FI"/>
+        </w:rPr>
+        <w:t>Kuvaus</w:t>
+      </w:r>
+      <w:r>
+        <w:rPr>
+          <w:lang w:val="fi-FI"/>
+        </w:rPr>
+        <w:tab/>
+        <w:t>Pääkäyttäjä poistaa tietoja</w:t>
+      </w:r>
+    </w:p>
+    <w:p>
+      <w:pPr>
+        <w:ind w:left="360"/>
+        <w:rPr>
+          <w:lang w:val="fi-FI"/>
+        </w:rPr>
+      </w:pPr>
+      <w:r>
+        <w:rPr>
+          <w:lang w:val="fi-FI"/>
+        </w:rPr>
+        <w:t>Alkuehto</w:t>
+      </w:r>
+      <w:r>
+        <w:rPr>
+          <w:lang w:val="fi-FI"/>
+        </w:rPr>
+        <w:tab/>
+      </w:r>
+      <w:r>
+        <w:rPr>
+          <w:lang w:val="fi-FI"/>
+        </w:rPr>
+        <w:tab/>
+      </w:r>
+      <w:r>
+        <w:rPr>
+          <w:lang w:val="fi-FI"/>
+        </w:rPr>
+        <w:tab/>
+      </w:r>
+      <w:r>
+        <w:rPr>
+          <w:lang w:val="fi-FI"/>
+        </w:rPr>
+        <w:tab/>
+        <w:t>Rekisteröityminen, kirjautuminen</w:t>
+      </w:r>
+    </w:p>
+    <w:p>
+      <w:pPr>
+        <w:ind w:left="3600" w:hanging="3240"/>
+        <w:rPr>
+          <w:lang w:val="fi-FI"/>
+        </w:rPr>
+      </w:pPr>
+      <w:r>
+        <w:rPr>
+          <w:lang w:val="fi-FI"/>
+        </w:rPr>
+        <w:t>Normaali tapahtumien kulku</w:t>
+      </w:r>
+      <w:r>
+        <w:rPr>
+          <w:lang w:val="fi-FI"/>
+        </w:rPr>
+        <w:tab/>
+      </w:r>
+    </w:p>
+    <w:p>
+      <w:pPr>
+        <w:ind w:left="3600" w:hanging="3240"/>
+        <w:rPr>
+          <w:lang w:val="fi-FI"/>
+        </w:rPr>
+      </w:pPr>
+      <w:r>
+        <w:rPr>
+          <w:lang w:val="fi-FI"/>
+        </w:rPr>
+        <w:tab/>
+        <w:t xml:space="preserve">Pääkäyttäjä poistaa </w:t>
+      </w:r>
+      <w:commentRangeStart w:id="149"/>
+      <w:r>
+        <w:rPr>
+          <w:lang w:val="fi-FI"/>
+        </w:rPr>
+        <w:t xml:space="preserve">pukin </w:t>
+      </w:r>
+      <w:commentRangeEnd w:id="149"/>
+      <w:r>
+        <w:rPr>
+          <w:rStyle w:val="CommentReference"/>
+        </w:rPr>
         <w:commentReference w:id="149"/>
       </w:r>
-    </w:p>
-    <w:p>
-      <w:pPr>
-        <w:rPr>
-          <w:lang w:val="fi-FI"/>
-        </w:rPr>
-      </w:pPr>
+      <w:r>
+        <w:rPr>
+          <w:lang w:val="fi-FI"/>
+        </w:rPr>
+        <w:t>tai tilauksen järjestelmästä. Ennen tilauksen poistoa, ohjelma kysyy varmistusta tilauksen ja/tai pukin poistosta.</w:t>
+      </w:r>
+      <w:r>
+        <w:rPr>
+          <w:lang w:val="fi-FI"/>
+        </w:rPr>
+        <w:tab/>
+      </w:r>
+      <w:r>
+        <w:rPr>
+          <w:lang w:val="fi-FI"/>
+        </w:rPr>
+        <w:tab/>
+      </w:r>
+      <w:r>
+        <w:rPr>
+          <w:lang w:val="fi-FI"/>
+        </w:rPr>
+        <w:tab/>
+      </w:r>
+      <w:r>
+        <w:rPr>
+          <w:lang w:val="fi-FI"/>
+        </w:rPr>
+        <w:tab/>
+      </w:r>
+      <w:r>
+        <w:rPr>
+          <w:lang w:val="fi-FI"/>
+        </w:rPr>
+        <w:tab/>
+      </w:r>
     </w:p>
     <w:p>
       <w:pPr>
@@ -8423,58 +8382,13 @@
         <w:rPr>
           <w:lang w:val="fi-FI"/>
         </w:rPr>
-        <w:t>Tunniste</w:t>
-      </w:r>
-      <w:r>
-        <w:rPr>
-          <w:lang w:val="fi-FI"/>
-        </w:rPr>
-        <w:tab/>
-      </w:r>
-      <w:r>
-        <w:rPr>
-          <w:lang w:val="fi-FI"/>
-        </w:rPr>
-        <w:tab/>
-      </w:r>
-      <w:r>
-        <w:rPr>
-          <w:lang w:val="fi-FI"/>
-        </w:rPr>
-        <w:tab/>
-      </w:r>
-      <w:r>
-        <w:rPr>
-          <w:lang w:val="fi-FI"/>
-        </w:rPr>
-        <w:tab/>
-      </w:r>
-      <w:r>
-        <w:rPr>
-          <w:lang w:val="fi-FI"/>
-        </w:rPr>
-        <w:t>Tiedonpoisto</w:t>
-      </w:r>
-    </w:p>
-    <w:p>
-      <w:pPr>
-        <w:ind w:left="3600" w:hanging="3240"/>
-        <w:rPr>
-          <w:lang w:val="fi-FI"/>
-        </w:rPr>
-      </w:pPr>
-      <w:r>
-        <w:rPr>
-          <w:lang w:val="fi-FI"/>
-        </w:rPr>
-        <w:t>Kuvaus</w:t>
-      </w:r>
-      <w:r>
-        <w:rPr>
-          <w:lang w:val="fi-FI"/>
-        </w:rPr>
-        <w:tab/>
-        <w:t>Pääkäyttäjä poistaa tietoja</w:t>
+        <w:t>Vaihtoehtoinen tapahtumien kulku</w:t>
+      </w:r>
+      <w:r>
+        <w:rPr>
+          <w:lang w:val="fi-FI"/>
+        </w:rPr>
+        <w:tab/>
       </w:r>
     </w:p>
     <w:p>
@@ -8488,117 +8402,32 @@
         <w:rPr>
           <w:lang w:val="fi-FI"/>
         </w:rPr>
-        <w:t>Alkuehto</w:t>
-      </w:r>
-      <w:r>
-        <w:rPr>
-          <w:lang w:val="fi-FI"/>
-        </w:rPr>
-        <w:tab/>
-      </w:r>
-      <w:r>
-        <w:rPr>
-          <w:lang w:val="fi-FI"/>
-        </w:rPr>
-        <w:tab/>
-      </w:r>
-      <w:r>
-        <w:rPr>
-          <w:lang w:val="fi-FI"/>
-        </w:rPr>
-        <w:tab/>
-      </w:r>
-      <w:r>
-        <w:rPr>
-          <w:lang w:val="fi-FI"/>
-        </w:rPr>
-        <w:tab/>
-        <w:t>Rekisteröityminen, kirjautuminen</w:t>
-      </w:r>
-    </w:p>
-    <w:p>
-      <w:pPr>
-        <w:ind w:left="3600" w:hanging="3240"/>
-        <w:rPr>
-          <w:lang w:val="fi-FI"/>
-        </w:rPr>
-      </w:pPr>
-      <w:r>
-        <w:rPr>
-          <w:lang w:val="fi-FI"/>
-        </w:rPr>
-        <w:t>Normaali tapahtumien kulku</w:t>
-      </w:r>
-      <w:r>
-        <w:rPr>
-          <w:lang w:val="fi-FI"/>
-        </w:rPr>
-        <w:tab/>
-      </w:r>
-    </w:p>
-    <w:p>
-      <w:pPr>
-        <w:ind w:left="3600" w:hanging="3240"/>
-        <w:rPr>
-          <w:lang w:val="fi-FI"/>
-        </w:rPr>
-      </w:pPr>
-      <w:r>
-        <w:rPr>
-          <w:lang w:val="fi-FI"/>
-        </w:rPr>
-        <w:tab/>
-        <w:t xml:space="preserve">Pääkäyttäjä poistaa </w:t>
-      </w:r>
-      <w:commentRangeStart w:id="150"/>
-      <w:r>
-        <w:rPr>
-          <w:lang w:val="fi-FI"/>
-        </w:rPr>
-        <w:t xml:space="preserve">pukin </w:t>
-      </w:r>
-      <w:commentRangeEnd w:id="150"/>
-      <w:r>
-        <w:rPr>
-          <w:rStyle w:val="CommentReference"/>
-        </w:rPr>
-        <w:commentReference w:id="150"/>
-      </w:r>
-      <w:r>
-        <w:rPr>
-          <w:lang w:val="fi-FI"/>
-        </w:rPr>
-        <w:t>tai tilauksen järjestelmästä. Ennen tilauksen poistoa, ohjelma kysyy varmistusta tilauksen ja/tai pukin poistosta.</w:t>
-      </w:r>
-      <w:r>
-        <w:rPr>
-          <w:lang w:val="fi-FI"/>
-        </w:rPr>
-        <w:tab/>
-      </w:r>
-      <w:r>
-        <w:rPr>
-          <w:lang w:val="fi-FI"/>
-        </w:rPr>
-        <w:tab/>
-      </w:r>
-      <w:r>
-        <w:rPr>
-          <w:lang w:val="fi-FI"/>
-        </w:rPr>
-        <w:tab/>
-      </w:r>
-      <w:r>
-        <w:rPr>
-          <w:lang w:val="fi-FI"/>
-        </w:rPr>
-        <w:tab/>
-      </w:r>
-      <w:r>
-        <w:rPr>
-          <w:lang w:val="fi-FI"/>
-        </w:rPr>
-        <w:tab/>
+        <w:tab/>
+      </w:r>
+      <w:r>
+        <w:rPr>
+          <w:lang w:val="fi-FI"/>
+        </w:rPr>
+        <w:tab/>
+      </w:r>
+      <w:r>
+        <w:rPr>
+          <w:lang w:val="fi-FI"/>
+        </w:rPr>
+        <w:tab/>
+      </w:r>
+      <w:r>
+        <w:rPr>
+          <w:lang w:val="fi-FI"/>
+        </w:rPr>
+        <w:tab/>
+      </w:r>
+      <w:r>
+        <w:rPr>
+          <w:lang w:val="fi-FI"/>
+        </w:rPr>
+        <w:tab/>
+        <w:t>-</w:t>
       </w:r>
     </w:p>
     <w:p>
@@ -8612,13 +8441,37 @@
         <w:rPr>
           <w:lang w:val="fi-FI"/>
         </w:rPr>
-        <w:t>Vaihtoehtoinen tapahtumien kulku</w:t>
-      </w:r>
-      <w:r>
-        <w:rPr>
-          <w:lang w:val="fi-FI"/>
-        </w:rPr>
-        <w:tab/>
+        <w:t>Loppuehto</w:t>
+      </w:r>
+      <w:r>
+        <w:rPr>
+          <w:lang w:val="fi-FI"/>
+        </w:rPr>
+        <w:tab/>
+      </w:r>
+      <w:r>
+        <w:rPr>
+          <w:lang w:val="fi-FI"/>
+        </w:rPr>
+        <w:tab/>
+      </w:r>
+      <w:r>
+        <w:rPr>
+          <w:lang w:val="fi-FI"/>
+        </w:rPr>
+        <w:tab/>
+      </w:r>
+      <w:r>
+        <w:rPr>
+          <w:lang w:val="fi-FI"/>
+        </w:rPr>
+        <w:tab/>
+      </w:r>
+      <w:r>
+        <w:rPr>
+          <w:lang w:val="fi-FI"/>
+        </w:rPr>
+        <w:t>Tiedot poistettu</w:t>
       </w:r>
     </w:p>
     <w:p>
@@ -8632,13 +8485,7 @@
         <w:rPr>
           <w:lang w:val="fi-FI"/>
         </w:rPr>
-        <w:tab/>
-      </w:r>
-      <w:r>
-        <w:rPr>
-          <w:lang w:val="fi-FI"/>
-        </w:rPr>
-        <w:tab/>
+        <w:t>Erikoisvaatimukset</w:t>
       </w:r>
       <w:r>
         <w:rPr>
@@ -8671,37 +8518,32 @@
         <w:rPr>
           <w:lang w:val="fi-FI"/>
         </w:rPr>
-        <w:t>Loppuehto</w:t>
-      </w:r>
-      <w:r>
-        <w:rPr>
-          <w:lang w:val="fi-FI"/>
-        </w:rPr>
-        <w:tab/>
-      </w:r>
-      <w:r>
-        <w:rPr>
-          <w:lang w:val="fi-FI"/>
-        </w:rPr>
-        <w:tab/>
-      </w:r>
-      <w:r>
-        <w:rPr>
-          <w:lang w:val="fi-FI"/>
-        </w:rPr>
-        <w:tab/>
-      </w:r>
-      <w:r>
-        <w:rPr>
-          <w:lang w:val="fi-FI"/>
-        </w:rPr>
-        <w:tab/>
-      </w:r>
-      <w:r>
-        <w:rPr>
-          <w:lang w:val="fi-FI"/>
-        </w:rPr>
-        <w:t>Tiedot poistettu</w:t>
+        <w:t>Käyttäjät</w:t>
+      </w:r>
+      <w:r>
+        <w:rPr>
+          <w:lang w:val="fi-FI"/>
+        </w:rPr>
+        <w:tab/>
+      </w:r>
+      <w:r>
+        <w:rPr>
+          <w:lang w:val="fi-FI"/>
+        </w:rPr>
+        <w:tab/>
+      </w:r>
+      <w:r>
+        <w:rPr>
+          <w:lang w:val="fi-FI"/>
+        </w:rPr>
+        <w:tab/>
+      </w:r>
+      <w:r>
+        <w:rPr>
+          <w:lang w:val="fi-FI"/>
+        </w:rPr>
+        <w:tab/>
+        <w:t>Pääkäyttäjä</w:t>
       </w:r>
     </w:p>
     <w:p>
@@ -8715,26 +8557,32 @@
         <w:rPr>
           <w:lang w:val="fi-FI"/>
         </w:rPr>
-        <w:t>Erikoisvaatimukset</w:t>
-      </w:r>
-      <w:r>
-        <w:rPr>
-          <w:lang w:val="fi-FI"/>
-        </w:rPr>
-        <w:tab/>
-      </w:r>
-      <w:r>
-        <w:rPr>
-          <w:lang w:val="fi-FI"/>
-        </w:rPr>
-        <w:tab/>
-      </w:r>
-      <w:r>
-        <w:rPr>
-          <w:lang w:val="fi-FI"/>
-        </w:rPr>
-        <w:tab/>
-        <w:t>-</w:t>
+        <w:t>Versio</w:t>
+      </w:r>
+      <w:r>
+        <w:rPr>
+          <w:lang w:val="fi-FI"/>
+        </w:rPr>
+        <w:tab/>
+      </w:r>
+      <w:r>
+        <w:rPr>
+          <w:lang w:val="fi-FI"/>
+        </w:rPr>
+        <w:tab/>
+      </w:r>
+      <w:r>
+        <w:rPr>
+          <w:lang w:val="fi-FI"/>
+        </w:rPr>
+        <w:tab/>
+      </w:r>
+      <w:r>
+        <w:rPr>
+          <w:lang w:val="fi-FI"/>
+        </w:rPr>
+        <w:tab/>
+        <w:t>1.0</w:t>
       </w:r>
     </w:p>
     <w:p>
@@ -8748,84 +8596,6 @@
         <w:rPr>
           <w:lang w:val="fi-FI"/>
         </w:rPr>
-        <w:t>Käyttäjät</w:t>
-      </w:r>
-      <w:r>
-        <w:rPr>
-          <w:lang w:val="fi-FI"/>
-        </w:rPr>
-        <w:tab/>
-      </w:r>
-      <w:r>
-        <w:rPr>
-          <w:lang w:val="fi-FI"/>
-        </w:rPr>
-        <w:tab/>
-      </w:r>
-      <w:r>
-        <w:rPr>
-          <w:lang w:val="fi-FI"/>
-        </w:rPr>
-        <w:tab/>
-      </w:r>
-      <w:r>
-        <w:rPr>
-          <w:lang w:val="fi-FI"/>
-        </w:rPr>
-        <w:tab/>
-        <w:t>Pääkäyttäjä</w:t>
-      </w:r>
-    </w:p>
-    <w:p>
-      <w:pPr>
-        <w:ind w:left="360"/>
-        <w:rPr>
-          <w:lang w:val="fi-FI"/>
-        </w:rPr>
-      </w:pPr>
-      <w:r>
-        <w:rPr>
-          <w:lang w:val="fi-FI"/>
-        </w:rPr>
-        <w:t>Versio</w:t>
-      </w:r>
-      <w:r>
-        <w:rPr>
-          <w:lang w:val="fi-FI"/>
-        </w:rPr>
-        <w:tab/>
-      </w:r>
-      <w:r>
-        <w:rPr>
-          <w:lang w:val="fi-FI"/>
-        </w:rPr>
-        <w:tab/>
-      </w:r>
-      <w:r>
-        <w:rPr>
-          <w:lang w:val="fi-FI"/>
-        </w:rPr>
-        <w:tab/>
-      </w:r>
-      <w:r>
-        <w:rPr>
-          <w:lang w:val="fi-FI"/>
-        </w:rPr>
-        <w:tab/>
-        <w:t>1.0</w:t>
-      </w:r>
-    </w:p>
-    <w:p>
-      <w:pPr>
-        <w:ind w:left="360"/>
-        <w:rPr>
-          <w:lang w:val="fi-FI"/>
-        </w:rPr>
-      </w:pPr>
-      <w:r>
-        <w:rPr>
-          <w:lang w:val="fi-FI"/>
-        </w:rPr>
         <w:t>Näyttömalli</w:t>
       </w:r>
       <w:r>
@@ -8875,7 +8645,7 @@
           <w:lang w:val="fi-FI"/>
         </w:rPr>
       </w:pPr>
-      <w:bookmarkStart w:id="151" w:name="_Toc5192399"/>
+      <w:bookmarkStart w:id="150" w:name="_Toc5192399"/>
       <w:r>
         <w:rPr>
           <w:lang w:val="fi-FI"/>
@@ -8888,36 +8658,66 @@
         </w:rPr>
         <w:t xml:space="preserve"> Ulkoiset liittymät</w:t>
       </w:r>
+      <w:bookmarkEnd w:id="150"/>
+    </w:p>
+    <w:p>
+      <w:pPr>
+        <w:pStyle w:val="Heading2"/>
+        <w:rPr>
+          <w:lang w:val="fi-FI"/>
+        </w:rPr>
+      </w:pPr>
+      <w:bookmarkStart w:id="151" w:name="_Toc5192400"/>
+      <w:r>
+        <w:rPr>
+          <w:lang w:val="fi-FI"/>
+        </w:rPr>
+        <w:t>6.1 Laitteistoliittymät</w:t>
+      </w:r>
       <w:bookmarkEnd w:id="151"/>
     </w:p>
     <w:p>
       <w:pPr>
+        <w:ind w:firstLine="720"/>
+        <w:rPr>
+          <w:lang w:val="fi-FI"/>
+        </w:rPr>
+      </w:pPr>
+      <w:r>
+        <w:rPr>
+          <w:lang w:val="fi-FI"/>
+        </w:rPr>
+        <w:t>Ohjelmisto toimii tietokoneella, mobiililaitteilla, sekä tableteilla.</w:t>
+      </w:r>
+    </w:p>
+    <w:p>
+      <w:pPr>
         <w:pStyle w:val="Heading2"/>
         <w:rPr>
           <w:lang w:val="fi-FI"/>
         </w:rPr>
       </w:pPr>
-      <w:bookmarkStart w:id="152" w:name="_Toc5192400"/>
-      <w:r>
-        <w:rPr>
-          <w:lang w:val="fi-FI"/>
-        </w:rPr>
-        <w:t>6.1 Laitteistoliittymät</w:t>
+      <w:bookmarkStart w:id="152" w:name="_Toc5192401"/>
+      <w:r>
+        <w:rPr>
+          <w:lang w:val="fi-FI"/>
+        </w:rPr>
+        <w:t>6.2 Ulkoiset liittymät</w:t>
       </w:r>
       <w:bookmarkEnd w:id="152"/>
     </w:p>
     <w:p>
       <w:pPr>
-        <w:ind w:firstLine="720"/>
-        <w:rPr>
-          <w:lang w:val="fi-FI"/>
-        </w:rPr>
-      </w:pPr>
-      <w:r>
-        <w:rPr>
-          <w:lang w:val="fi-FI"/>
-        </w:rPr>
-        <w:t>Ohjelmisto toimii tietokoneella, mobiililaitteilla, sekä tableteilla.</w:t>
+        <w:rPr>
+          <w:lang w:val="fi-FI"/>
+        </w:rPr>
+      </w:pPr>
+      <w:r>
+        <w:rPr>
+          <w:lang w:val="fi-FI"/>
+        </w:rPr>
+        <w:tab/>
+        <w:t>Järjestelmä ei liity ulkoisiin järjestelmiin.</w:t>
       </w:r>
     </w:p>
     <w:p>
@@ -8927,44 +8727,14 @@
           <w:lang w:val="fi-FI"/>
         </w:rPr>
       </w:pPr>
-      <w:bookmarkStart w:id="153" w:name="_Toc5192401"/>
-      <w:r>
-        <w:rPr>
-          <w:lang w:val="fi-FI"/>
-        </w:rPr>
-        <w:t>6.2 Ulkoiset liittymät</w:t>
-      </w:r>
-      <w:bookmarkEnd w:id="153"/>
-    </w:p>
-    <w:p>
-      <w:pPr>
-        <w:rPr>
-          <w:lang w:val="fi-FI"/>
-        </w:rPr>
-      </w:pPr>
-      <w:r>
-        <w:rPr>
-          <w:lang w:val="fi-FI"/>
-        </w:rPr>
-        <w:tab/>
-        <w:t>Järjestelmä ei liity ulkoisiin järjestelmiin.</w:t>
-      </w:r>
-    </w:p>
-    <w:p>
-      <w:pPr>
-        <w:pStyle w:val="Heading2"/>
-        <w:rPr>
-          <w:lang w:val="fi-FI"/>
-        </w:rPr>
-      </w:pPr>
-      <w:bookmarkStart w:id="154" w:name="_Toc5192402"/>
+      <w:bookmarkStart w:id="153" w:name="_Toc5192402"/>
       <w:r>
         <w:rPr>
           <w:lang w:val="fi-FI"/>
         </w:rPr>
         <w:t xml:space="preserve">6.3 </w:t>
       </w:r>
-      <w:ins w:id="155" w:author="Hildén Antti Juhani" w:date="2019-04-10T09:37:00Z">
+      <w:ins w:id="154" w:author="Hildén Antti Juhani" w:date="2019-04-10T09:37:00Z">
         <w:r>
           <w:rPr>
             <w:lang w:val="fi-FI"/>
@@ -8972,7 +8742,7 @@
           <w:t>Tietoliikenneliittymät</w:t>
         </w:r>
       </w:ins>
-      <w:del w:id="156" w:author="Hildén Antti Juhani" w:date="2019-04-10T09:37:00Z">
+      <w:del w:id="155" w:author="Hildén Antti Juhani" w:date="2019-04-10T09:37:00Z">
         <w:r>
           <w:rPr>
             <w:lang w:val="fi-FI"/>
@@ -8980,21 +8750,21 @@
           <w:delText>Tietoliikenneliittymät</w:delText>
         </w:r>
       </w:del>
-      <w:bookmarkEnd w:id="154"/>
-    </w:p>
-    <w:p>
-      <w:pPr>
-        <w:rPr>
-          <w:lang w:val="fi-FI"/>
-        </w:rPr>
-      </w:pPr>
-      <w:r>
-        <w:rPr>
-          <w:lang w:val="fi-FI"/>
-        </w:rPr>
-        <w:tab/>
-      </w:r>
-      <w:del w:id="157" w:author="Hildén Antti Juhani" w:date="2019-04-10T09:37:00Z">
+      <w:bookmarkEnd w:id="153"/>
+    </w:p>
+    <w:p>
+      <w:pPr>
+        <w:rPr>
+          <w:lang w:val="fi-FI"/>
+        </w:rPr>
+      </w:pPr>
+      <w:r>
+        <w:rPr>
+          <w:lang w:val="fi-FI"/>
+        </w:rPr>
+        <w:tab/>
+      </w:r>
+      <w:del w:id="156" w:author="Hildén Antti Juhani" w:date="2019-04-10T09:37:00Z">
         <w:r>
           <w:rPr>
             <w:lang w:val="fi-FI"/>
@@ -9002,7 +8772,7 @@
           <w:delText>-</w:delText>
         </w:r>
       </w:del>
-      <w:ins w:id="158" w:author="Hildén Antti Juhani" w:date="2019-04-10T09:37:00Z">
+      <w:ins w:id="157" w:author="Hildén Antti Juhani" w:date="2019-04-10T09:37:00Z">
         <w:r>
           <w:rPr>
             <w:lang w:val="fi-FI"/>
@@ -9018,7 +8788,7 @@
           <w:lang w:val="fi-FI"/>
         </w:rPr>
       </w:pPr>
-      <w:bookmarkStart w:id="159" w:name="_Toc5192403"/>
+      <w:bookmarkStart w:id="158" w:name="_Toc5192403"/>
       <w:r>
         <w:rPr>
           <w:lang w:val="fi-FI"/>
@@ -9031,7 +8801,7 @@
         </w:rPr>
         <w:t xml:space="preserve"> Hylätyt ratkaisut</w:t>
       </w:r>
-      <w:bookmarkEnd w:id="159"/>
+      <w:bookmarkEnd w:id="158"/>
     </w:p>
     <w:p>
       <w:pPr>
@@ -9059,14 +8829,14 @@
           <w:lang w:val="fi-FI"/>
         </w:rPr>
       </w:pPr>
-      <w:bookmarkStart w:id="160" w:name="_Toc5192404"/>
+      <w:bookmarkStart w:id="159" w:name="_Toc5192404"/>
       <w:r>
         <w:rPr>
           <w:lang w:val="fi-FI"/>
         </w:rPr>
         <w:t>8.</w:t>
       </w:r>
-      <w:ins w:id="161" w:author="Hildén Antti Juhani" w:date="2019-04-10T09:37:00Z">
+      <w:ins w:id="160" w:author="Hildén Antti Juhani" w:date="2019-04-10T09:37:00Z">
         <w:r>
           <w:rPr>
             <w:lang w:val="fi-FI"/>
@@ -9074,7 +8844,7 @@
           <w:t xml:space="preserve"> Jatkokehitysajatuksia</w:t>
         </w:r>
       </w:ins>
-      <w:del w:id="162" w:author="Hildén Antti Juhani" w:date="2019-04-10T09:37:00Z">
+      <w:del w:id="161" w:author="Hildén Antti Juhani" w:date="2019-04-10T09:37:00Z">
         <w:r>
           <w:rPr>
             <w:lang w:val="fi-FI"/>
@@ -9082,21 +8852,21 @@
           <w:delText xml:space="preserve"> Jatkokehitysajatuksia</w:delText>
         </w:r>
       </w:del>
-      <w:bookmarkEnd w:id="160"/>
-    </w:p>
-    <w:p>
-      <w:pPr>
-        <w:rPr>
-          <w:lang w:val="fi-FI"/>
-        </w:rPr>
-      </w:pPr>
-      <w:r>
-        <w:rPr>
-          <w:lang w:val="fi-FI"/>
-        </w:rPr>
-        <w:tab/>
-      </w:r>
-      <w:del w:id="163" w:author="Hildén Antti Juhani" w:date="2019-04-10T09:37:00Z">
+      <w:bookmarkEnd w:id="159"/>
+    </w:p>
+    <w:p>
+      <w:pPr>
+        <w:rPr>
+          <w:lang w:val="fi-FI"/>
+        </w:rPr>
+      </w:pPr>
+      <w:r>
+        <w:rPr>
+          <w:lang w:val="fi-FI"/>
+        </w:rPr>
+        <w:tab/>
+      </w:r>
+      <w:del w:id="162" w:author="Hildén Antti Juhani" w:date="2019-04-10T09:37:00Z">
         <w:r>
           <w:rPr>
             <w:lang w:val="fi-FI"/>
@@ -9104,7 +8874,7 @@
           <w:delText>Parempi systeemi.</w:delText>
         </w:r>
       </w:del>
-      <w:ins w:id="164" w:author="Hildén Antti Juhani" w:date="2019-04-10T09:37:00Z">
+      <w:ins w:id="163" w:author="Hildén Antti Juhani" w:date="2019-04-10T09:37:00Z">
         <w:r>
           <w:rPr>
             <w:lang w:val="fi-FI"/>
@@ -9120,7 +8890,7 @@
           <w:lang w:val="fi-FI"/>
         </w:rPr>
       </w:pPr>
-      <w:bookmarkStart w:id="165" w:name="_Toc5192405"/>
+      <w:bookmarkStart w:id="164" w:name="_Toc5192405"/>
       <w:r>
         <w:rPr>
           <w:lang w:val="fi-FI"/>
@@ -9134,42 +8904,42 @@
         </w:rPr>
         <w:t xml:space="preserve"> Vielä avoimet asiat</w:t>
       </w:r>
+      <w:bookmarkEnd w:id="164"/>
+    </w:p>
+    <w:p>
+      <w:pPr>
+        <w:rPr>
+          <w:lang w:val="fi-FI"/>
+        </w:rPr>
+      </w:pPr>
+      <w:r>
+        <w:rPr>
+          <w:lang w:val="fi-FI"/>
+        </w:rPr>
+        <w:tab/>
+      </w:r>
+      <w:r>
+        <w:rPr>
+          <w:lang w:val="fi-FI"/>
+        </w:rPr>
+        <w:t>-</w:t>
+      </w:r>
+    </w:p>
+    <w:p>
+      <w:pPr>
+        <w:pStyle w:val="Heading1"/>
+        <w:rPr>
+          <w:lang w:val="fi-FI"/>
+        </w:rPr>
+      </w:pPr>
+      <w:bookmarkStart w:id="165" w:name="_Toc5192406"/>
+      <w:r>
+        <w:rPr>
+          <w:lang w:val="fi-FI"/>
+        </w:rPr>
+        <w:t>Liitteet</w:t>
+      </w:r>
       <w:bookmarkEnd w:id="165"/>
-    </w:p>
-    <w:p>
-      <w:pPr>
-        <w:rPr>
-          <w:lang w:val="fi-FI"/>
-        </w:rPr>
-      </w:pPr>
-      <w:r>
-        <w:rPr>
-          <w:lang w:val="fi-FI"/>
-        </w:rPr>
-        <w:tab/>
-      </w:r>
-      <w:r>
-        <w:rPr>
-          <w:lang w:val="fi-FI"/>
-        </w:rPr>
-        <w:t>-</w:t>
-      </w:r>
-    </w:p>
-    <w:p>
-      <w:pPr>
-        <w:pStyle w:val="Heading1"/>
-        <w:rPr>
-          <w:lang w:val="fi-FI"/>
-        </w:rPr>
-      </w:pPr>
-      <w:bookmarkStart w:id="166" w:name="_Toc5192406"/>
-      <w:r>
-        <w:rPr>
-          <w:lang w:val="fi-FI"/>
-        </w:rPr>
-        <w:t>Liitteet</w:t>
-      </w:r>
-      <w:bookmarkEnd w:id="166"/>
     </w:p>
     <w:p>
       <w:pPr>
@@ -9179,23 +8949,55 @@
           <w:numId w:val="7"/>
         </w:numPr>
         <w:rPr>
-          <w:lang w:val="fi-FI"/>
-        </w:rPr>
-      </w:pPr>
-      <w:proofErr w:type="spellStart"/>
-      <w:r>
-        <w:rPr>
-          <w:lang w:val="fi-FI"/>
-        </w:rPr>
-        <w:t>Use</w:t>
-      </w:r>
-      <w:proofErr w:type="spellEnd"/>
-      <w:r>
-        <w:rPr>
-          <w:lang w:val="fi-FI"/>
-        </w:rPr>
-        <w:t>-Case</w:t>
-      </w:r>
+          <w:ins w:id="166" w:author="Hildén Antti Juhani" w:date="2019-04-10T11:02:00Z"/>
+          <w:lang w:val="fi-FI"/>
+        </w:rPr>
+      </w:pPr>
+      <w:del w:id="167" w:author="Hildén Antti Juhani" w:date="2019-04-10T11:02:00Z">
+        <w:r>
+          <w:rPr>
+            <w:lang w:val="fi-FI"/>
+          </w:rPr>
+          <w:delText>Use-Case</w:delText>
+        </w:r>
+      </w:del>
+      <w:ins w:id="168" w:author="Hildén Antti Juhani" w:date="2019-04-10T11:02:00Z">
+        <w:r>
+          <w:rPr>
+            <w:lang w:val="fi-FI"/>
+          </w:rPr>
+          <w:t>Käyttötapauskaavio</w:t>
+        </w:r>
+        <w:bookmarkStart w:id="169" w:name="_GoBack"/>
+        <w:bookmarkEnd w:id="169"/>
+      </w:ins>
+    </w:p>
+    <w:p>
+      <w:pPr>
+        <w:pStyle w:val="ListParagraph"/>
+        <w:rPr>
+          <w:lang w:val="fi-FI"/>
+        </w:rPr>
+        <w:pPrChange w:id="170" w:author="Hildén Antti Juhani" w:date="2019-04-10T11:02:00Z">
+          <w:pPr>
+            <w:pStyle w:val="ListParagraph"/>
+            <w:numPr>
+              <w:numId w:val="7"/>
+            </w:numPr>
+            <w:ind w:hanging="360"/>
+          </w:pPr>
+        </w:pPrChange>
+      </w:pPr>
+      <w:ins w:id="171" w:author="Hildén Antti Juhani" w:date="2019-04-10T11:02:00Z">
+        <w:r>
+          <w:object w:dxaOrig="10501" w:dyaOrig="9751" w14:anchorId="2B5D9233">
+            <v:shape id="_x0000_i1030" type="#_x0000_t75" style="width:468pt;height:434.25pt" o:ole="">
+              <v:imagedata r:id="rId25" o:title=""/>
+            </v:shape>
+            <o:OLEObject Type="Embed" ProgID="Visio.Drawing.15" ShapeID="_x0000_i1030" DrawAspect="Content" ObjectID="_1616399353" r:id="rId26"/>
+          </w:object>
+        </w:r>
+      </w:ins>
     </w:p>
     <w:p>
       <w:pPr>
@@ -9214,11 +9016,9 @@
         </w:rPr>
         <w:t>Tyyliopas</w:t>
       </w:r>
-      <w:bookmarkStart w:id="167" w:name="_GoBack"/>
-      <w:bookmarkEnd w:id="167"/>
     </w:p>
     <w:sectPr>
-      <w:headerReference w:type="default" r:id="rId25"/>
+      <w:headerReference w:type="default" r:id="rId27"/>
       <w:pgSz w:w="12240" w:h="15840"/>
       <w:pgMar w:top="1440" w:right="1440" w:bottom="1440" w:left="1440" w:header="708" w:footer="708" w:gutter="0"/>
       <w:pgNumType w:start="0"/>
@@ -9232,7 +9032,7 @@
 
 <file path=word/comments.xml><?xml version="1.0" encoding="utf-8"?>
 <w:comments xmlns:wpc="http://schemas.microsoft.com/office/word/2010/wordprocessingCanvas" xmlns:cx="http://schemas.microsoft.com/office/drawing/2014/chartex" xmlns:cx1="http://schemas.microsoft.com/office/drawing/2015/9/8/chartex" xmlns:mc="http://schemas.openxmlformats.org/markup-compatibility/2006" xmlns:o="urn:schemas-microsoft-com:office:office" xmlns:r="http://schemas.openxmlformats.org/officeDocument/2006/relationships" xmlns:m="http://schemas.openxmlformats.org/officeDocument/2006/math" xmlns:v="urn:schemas-microsoft-com:vml" xmlns:wp14="http://schemas.microsoft.com/office/word/2010/wordprocessingDrawing" xmlns:wp="http://schemas.openxmlformats.org/drawingml/2006/wordprocessingDrawing" xmlns:w10="urn:schemas-microsoft-com:office:word" xmlns:w="http://schemas.openxmlformats.org/wordprocessingml/2006/main" xmlns:w14="http://schemas.microsoft.com/office/word/2010/wordml" xmlns:w15="http://schemas.microsoft.com/office/word/2012/wordml" xmlns:w16se="http://schemas.microsoft.com/office/word/2015/wordml/symex" xmlns:wpg="http://schemas.microsoft.com/office/word/2010/wordprocessingGroup" xmlns:wpi="http://schemas.microsoft.com/office/word/2010/wordprocessingInk" xmlns:wne="http://schemas.microsoft.com/office/word/2006/wordml" xmlns:wps="http://schemas.microsoft.com/office/word/2010/wordprocessingShape" mc:Ignorable="w14 w15 w16se wp14">
-  <w:comment w:id="91" w:author="Eerikki Maula" w:date="2019-04-10T08:09:00Z" w:initials="EM">
+  <w:comment w:id="106" w:author="Eerikki Maula" w:date="2019-04-10T08:11:00Z" w:initials="EM">
     <w:p>
       <w:pPr>
         <w:pStyle w:val="CommentText"/>
@@ -9250,9 +9050,11 @@
         <w:rPr>
           <w:lang w:val="fi-FI"/>
         </w:rPr>
-        <w:t>Versionhallinta – Versiohistoria</w:t>
-      </w:r>
-    </w:p>
+        <w:t>Tähän on yleensä laitettu kuva jossa kuvataan ympäristöä (internet-pilvi, käyttäjät, palvelin tms.).</w:t>
+      </w:r>
+    </w:p>
+  </w:comment>
+  <w:comment w:id="129" w:author="Eerikki Maula" w:date="2019-04-10T08:21:00Z" w:initials="EM">
     <w:p>
       <w:pPr>
         <w:pStyle w:val="CommentText"/>
@@ -9260,7 +9062,27 @@
           <w:lang w:val="fi-FI"/>
         </w:rPr>
       </w:pPr>
-    </w:p>
+      <w:r>
+        <w:rPr>
+          <w:rStyle w:val="CommentReference"/>
+        </w:rPr>
+        <w:annotationRef/>
+      </w:r>
+      <w:r>
+        <w:rPr>
+          <w:lang w:val="fi-FI"/>
+        </w:rPr>
+        <w:t>Näissä kaikissa kaavakuvissa olisi hyvä olla otsikot (</w:t>
+      </w:r>
+      <w:r>
+        <w:rPr>
+          <w:lang w:val="fi-FI"/>
+        </w:rPr>
+        <w:t>hiiren oikea / Insert Caption)</w:t>
+      </w:r>
+    </w:p>
+  </w:comment>
+  <w:comment w:id="130" w:author="Eerikki Maula" w:date="2019-04-10T08:20:00Z" w:initials="EM">
     <w:p>
       <w:pPr>
         <w:pStyle w:val="CommentText"/>
@@ -9270,19 +9092,25 @@
       </w:pPr>
       <w:r>
         <w:rPr>
-          <w:lang w:val="fi-FI"/>
-        </w:rPr>
-        <w:t xml:space="preserve">Voisiko versiohistoria olla esim. Vaikka edellisellä sivulla? </w:t>
-      </w:r>
-      <w:r>
-        <w:rPr>
-          <w:lang w:val="fi-FI"/>
-        </w:rPr>
-        <w:t>Sisällys yksin tällä sivulla, yrittäkää saada mahtumaan yhdelle sivulle.</w:t>
+          <w:rStyle w:val="CommentReference"/>
+        </w:rPr>
+        <w:annotationRef/>
+      </w:r>
+      <w:r>
+        <w:rPr>
+          <w:lang w:val="fi-FI"/>
+        </w:rPr>
+        <w:t>Katsokaa seuraava kaavio, miettikää muutokset ja korjatk</w:t>
+      </w:r>
+      <w:r>
+        <w:rPr>
+          <w:lang w:val="fi-FI"/>
+        </w:rPr>
+        <w:t>aa sitten tämä sen perusteella.</w:t>
       </w:r>
     </w:p>
   </w:comment>
-  <w:comment w:id="107" w:author="Eerikki Maula" w:date="2019-04-10T08:11:00Z" w:initials="EM">
+  <w:comment w:id="132" w:author="Eerikki Maula" w:date="2019-04-10T08:13:00Z" w:initials="EM">
     <w:p>
       <w:pPr>
         <w:pStyle w:val="CommentText"/>
@@ -9300,141 +9128,7 @@
         <w:rPr>
           <w:lang w:val="fi-FI"/>
         </w:rPr>
-        <w:t xml:space="preserve">Tähän </w:t>
-      </w:r>
-      <w:proofErr w:type="gramStart"/>
-      <w:r>
-        <w:rPr>
-          <w:lang w:val="fi-FI"/>
-        </w:rPr>
-        <w:t>on yleensä laitettu kuva jossa kuvataan</w:t>
-      </w:r>
-      <w:proofErr w:type="gramEnd"/>
-      <w:r>
-        <w:rPr>
-          <w:lang w:val="fi-FI"/>
-        </w:rPr>
-        <w:t xml:space="preserve"> ympäristöä (internet-pilvi, käyttäjät, palvelin tms.).</w:t>
-      </w:r>
-    </w:p>
-  </w:comment>
-  <w:comment w:id="130" w:author="Eerikki Maula" w:date="2019-04-10T08:21:00Z" w:initials="EM">
-    <w:p>
-      <w:pPr>
-        <w:pStyle w:val="CommentText"/>
-        <w:rPr>
-          <w:lang w:val="fi-FI"/>
-        </w:rPr>
-      </w:pPr>
-      <w:r>
-        <w:rPr>
-          <w:rStyle w:val="CommentReference"/>
-        </w:rPr>
-        <w:annotationRef/>
-      </w:r>
-      <w:r>
-        <w:rPr>
-          <w:lang w:val="fi-FI"/>
-        </w:rPr>
-        <w:t>Näissä kaikissa kaavakuvissa olisi hyvä olla otsikot (</w:t>
-      </w:r>
-      <w:r>
-        <w:rPr>
-          <w:lang w:val="fi-FI"/>
-        </w:rPr>
-        <w:t xml:space="preserve">hiiren oikea / </w:t>
-      </w:r>
-      <w:proofErr w:type="spellStart"/>
-      <w:r>
-        <w:rPr>
-          <w:lang w:val="fi-FI"/>
-        </w:rPr>
-        <w:t>Insert</w:t>
-      </w:r>
-      <w:proofErr w:type="spellEnd"/>
-      <w:r>
-        <w:rPr>
-          <w:lang w:val="fi-FI"/>
-        </w:rPr>
-        <w:t xml:space="preserve"> </w:t>
-      </w:r>
-      <w:proofErr w:type="spellStart"/>
-      <w:r>
-        <w:rPr>
-          <w:lang w:val="fi-FI"/>
-        </w:rPr>
-        <w:t>Caption</w:t>
-      </w:r>
-      <w:proofErr w:type="spellEnd"/>
-      <w:r>
-        <w:rPr>
-          <w:lang w:val="fi-FI"/>
-        </w:rPr>
-        <w:t>)</w:t>
-      </w:r>
-    </w:p>
-  </w:comment>
-  <w:comment w:id="131" w:author="Eerikki Maula" w:date="2019-04-10T08:20:00Z" w:initials="EM">
-    <w:p>
-      <w:pPr>
-        <w:pStyle w:val="CommentText"/>
-        <w:rPr>
-          <w:lang w:val="fi-FI"/>
-        </w:rPr>
-      </w:pPr>
-      <w:r>
-        <w:rPr>
-          <w:rStyle w:val="CommentReference"/>
-        </w:rPr>
-        <w:annotationRef/>
-      </w:r>
-      <w:r>
-        <w:rPr>
-          <w:lang w:val="fi-FI"/>
-        </w:rPr>
-        <w:t>Katsokaa seuraava kaavio, miettikää muutokset ja korjatk</w:t>
-      </w:r>
-      <w:r>
-        <w:rPr>
-          <w:lang w:val="fi-FI"/>
-        </w:rPr>
-        <w:t>aa sitten tämä sen perusteella.</w:t>
-      </w:r>
-    </w:p>
-  </w:comment>
-  <w:comment w:id="133" w:author="Eerikki Maula" w:date="2019-04-10T08:13:00Z" w:initials="EM">
-    <w:p>
-      <w:pPr>
-        <w:pStyle w:val="CommentText"/>
-        <w:rPr>
-          <w:lang w:val="fi-FI"/>
-        </w:rPr>
-      </w:pPr>
-      <w:r>
-        <w:rPr>
-          <w:rStyle w:val="CommentReference"/>
-        </w:rPr>
-        <w:annotationRef/>
-      </w:r>
-      <w:r>
-        <w:rPr>
-          <w:lang w:val="fi-FI"/>
-        </w:rPr>
-        <w:t xml:space="preserve">Lisätkää attribuutit (hiiren oikea / Show </w:t>
-      </w:r>
-      <w:proofErr w:type="spellStart"/>
-      <w:r>
-        <w:rPr>
-          <w:lang w:val="fi-FI"/>
-        </w:rPr>
-        <w:t>attributes</w:t>
-      </w:r>
-      <w:proofErr w:type="spellEnd"/>
-      <w:r>
-        <w:rPr>
-          <w:lang w:val="fi-FI"/>
-        </w:rPr>
-        <w:t>).</w:t>
+        <w:t>Lisätkää attribuutit (hiiren oikea / Show attributes).</w:t>
       </w:r>
     </w:p>
     <w:p>
@@ -9543,21 +9237,7 @@
         <w:rPr>
           <w:lang w:val="fi-FI"/>
         </w:rPr>
-        <w:t xml:space="preserve">Asiakas: ainakin sähköposti tarvitaan viestittelyyn. Myös pääkäyttäjällä olisi hyvä olla sähköposti (salasanan </w:t>
-      </w:r>
-      <w:proofErr w:type="gramStart"/>
-      <w:r>
-        <w:rPr>
-          <w:lang w:val="fi-FI"/>
-        </w:rPr>
-        <w:t>palautus</w:t>
-      </w:r>
-      <w:proofErr w:type="gramEnd"/>
-      <w:r>
-        <w:rPr>
-          <w:lang w:val="fi-FI"/>
-        </w:rPr>
-        <w:t xml:space="preserve"> kun unohtunut).</w:t>
+        <w:t>Asiakas: ainakin sähköposti tarvitaan viestittelyyn. Myös pääkäyttäjällä olisi hyvä olla sähköposti (salasanan palautus kun unohtunut).</w:t>
       </w:r>
     </w:p>
     <w:p>
@@ -9579,21 +9259,7 @@
         <w:rPr>
           <w:lang w:val="fi-FI"/>
         </w:rPr>
-        <w:t xml:space="preserve">Reitti: pois </w:t>
-      </w:r>
-      <w:proofErr w:type="spellStart"/>
-      <w:r>
-        <w:rPr>
-          <w:lang w:val="fi-FI"/>
-        </w:rPr>
-        <w:t>reitintilauksetid</w:t>
-      </w:r>
-      <w:proofErr w:type="spellEnd"/>
-      <w:r>
-        <w:rPr>
-          <w:lang w:val="fi-FI"/>
-        </w:rPr>
-        <w:t>, tilalle ainakin vuosi tai päiväys (mikä joulu kyseessä). Voisi olla myös kaupunki tms.</w:t>
+        <w:t>Reitti: pois reitintilauksetid, tilalle ainakin vuosi tai päiväys (mikä joulu kyseessä). Voisi olla myös kaupunki tms.</w:t>
       </w:r>
     </w:p>
     <w:p>
@@ -9615,21 +9281,7 @@
         <w:rPr>
           <w:lang w:val="fi-FI"/>
         </w:rPr>
-        <w:t xml:space="preserve">Reitintilaukset: tänne </w:t>
-      </w:r>
-      <w:proofErr w:type="spellStart"/>
-      <w:r>
-        <w:rPr>
-          <w:lang w:val="fi-FI"/>
-        </w:rPr>
-        <w:t>reittiid</w:t>
-      </w:r>
-      <w:proofErr w:type="spellEnd"/>
-      <w:r>
-        <w:rPr>
-          <w:lang w:val="fi-FI"/>
-        </w:rPr>
-        <w:t xml:space="preserve"> mukaan, täällä varmaan tarvitaan sitten se kellonaika.</w:t>
+        <w:t>Reitintilaukset: tänne reittiid mukaan, täällä varmaan tarvitaan sitten se kellonaika.</w:t>
       </w:r>
     </w:p>
     <w:p>
@@ -9649,7 +9301,7 @@
       </w:pPr>
     </w:p>
   </w:comment>
-  <w:comment w:id="140" w:author="Eerikki Maula" w:date="2019-04-10T08:25:00Z" w:initials="EM">
+  <w:comment w:id="139" w:author="Eerikki Maula" w:date="2019-04-10T08:25:00Z" w:initials="EM">
     <w:p>
       <w:pPr>
         <w:pStyle w:val="CommentText"/>
@@ -9667,21 +9319,29 @@
         <w:rPr>
           <w:lang w:val="fi-FI"/>
         </w:rPr>
-        <w:t xml:space="preserve">Rautalankamalli </w:t>
-      </w:r>
-      <w:proofErr w:type="gramStart"/>
-      <w:r>
-        <w:rPr>
-          <w:lang w:val="fi-FI"/>
-        </w:rPr>
-        <w:t>tarvitaan</w:t>
-      </w:r>
-      <w:proofErr w:type="gramEnd"/>
-      <w:r>
-        <w:rPr>
-          <w:lang w:val="fi-FI"/>
-        </w:rPr>
-        <w:t xml:space="preserve"> vaikka käyttöliittymäsuunnitelma tuleekin mediapuolelta.</w:t>
+        <w:t>Rautalankamalli tarvitaan vaikka käyttöliittymäsuunnitelma tuleekin mediapuolelta.</w:t>
+      </w:r>
+    </w:p>
+  </w:comment>
+  <w:comment w:id="148" w:author="Eerikki Maula" w:date="2019-04-10T08:26:00Z" w:initials="EM">
+    <w:p>
+      <w:pPr>
+        <w:pStyle w:val="CommentText"/>
+        <w:rPr>
+          <w:lang w:val="fi-FI"/>
+        </w:rPr>
+      </w:pPr>
+      <w:r>
+        <w:rPr>
+          <w:rStyle w:val="CommentReference"/>
+        </w:rPr>
+        <w:annotationRef/>
+      </w:r>
+      <w:r>
+        <w:rPr>
+          <w:lang w:val="fi-FI"/>
+        </w:rPr>
+        <w:t>Tätä ei muuten ollut siellä ylempänä, kannattaa lisätä käyttötapauskaavioon.</w:t>
       </w:r>
     </w:p>
   </w:comment>
@@ -9703,49 +9363,13 @@
         <w:rPr>
           <w:lang w:val="fi-FI"/>
         </w:rPr>
-        <w:t>Tätä ei muuten ollut siellä ylempänä, kannattaa lisätä käyttötapauskaavioon.</w:t>
-      </w:r>
-    </w:p>
-  </w:comment>
-  <w:comment w:id="150" w:author="Eerikki Maula" w:date="2019-04-10T08:26:00Z" w:initials="EM">
-    <w:p>
-      <w:pPr>
-        <w:pStyle w:val="CommentText"/>
-        <w:rPr>
-          <w:lang w:val="fi-FI"/>
-        </w:rPr>
-      </w:pPr>
-      <w:r>
-        <w:rPr>
-          <w:rStyle w:val="CommentReference"/>
-        </w:rPr>
-        <w:annotationRef/>
-      </w:r>
-      <w:r>
-        <w:rPr>
-          <w:lang w:val="fi-FI"/>
-        </w:rPr>
         <w:t xml:space="preserve">Ei kai teillä ole yleistä toimintoa poistelu? </w:t>
       </w:r>
       <w:r>
         <w:rPr>
           <w:lang w:val="fi-FI"/>
         </w:rPr>
-        <w:t xml:space="preserve">Kannattaa tehdä oma Pukin poisto ja Tilauksen poisto. Entä asiakkaan poisto? Voi olla oleellinenkin asia, jos asiakas </w:t>
-      </w:r>
-      <w:proofErr w:type="gramStart"/>
-      <w:r>
-        <w:rPr>
-          <w:lang w:val="fi-FI"/>
-        </w:rPr>
-        <w:t>ilmoittaa</w:t>
-      </w:r>
-      <w:proofErr w:type="gramEnd"/>
-      <w:r>
-        <w:rPr>
-          <w:lang w:val="fi-FI"/>
-        </w:rPr>
-        <w:t xml:space="preserve"> ettei halua tietojaan säilytettävän tällaisessa järjestelmässä.</w:t>
+        <w:t>Kannattaa tehdä oma Pukin poisto ja Tilauksen poisto. Entä asiakkaan poisto? Voi olla oleellinenkin asia, jos asiakas ilmoittaa ettei halua tietojaan säilytettävän tällaisessa järjestelmässä.</w:t>
       </w:r>
     </w:p>
   </w:comment>
@@ -9754,7 +9378,6 @@
 
 <file path=word/commentsExtended.xml><?xml version="1.0" encoding="utf-8"?>
 <w15:commentsEx xmlns:wpc="http://schemas.microsoft.com/office/word/2010/wordprocessingCanvas" xmlns:cx="http://schemas.microsoft.com/office/drawing/2014/chartex" xmlns:cx1="http://schemas.microsoft.com/office/drawing/2015/9/8/chartex" xmlns:mc="http://schemas.openxmlformats.org/markup-compatibility/2006" xmlns:o="urn:schemas-microsoft-com:office:office" xmlns:r="http://schemas.openxmlformats.org/officeDocument/2006/relationships" xmlns:m="http://schemas.openxmlformats.org/officeDocument/2006/math" xmlns:v="urn:schemas-microsoft-com:vml" xmlns:wp14="http://schemas.microsoft.com/office/word/2010/wordprocessingDrawing" xmlns:wp="http://schemas.openxmlformats.org/drawingml/2006/wordprocessingDrawing" xmlns:w10="urn:schemas-microsoft-com:office:word" xmlns:w="http://schemas.openxmlformats.org/wordprocessingml/2006/main" xmlns:w14="http://schemas.microsoft.com/office/word/2010/wordml" xmlns:w15="http://schemas.microsoft.com/office/word/2012/wordml" xmlns:w16se="http://schemas.microsoft.com/office/word/2015/wordml/symex" xmlns:wpg="http://schemas.microsoft.com/office/word/2010/wordprocessingGroup" xmlns:wpi="http://schemas.microsoft.com/office/word/2010/wordprocessingInk" xmlns:wne="http://schemas.microsoft.com/office/word/2006/wordml" xmlns:wps="http://schemas.microsoft.com/office/word/2010/wordprocessingShape" mc:Ignorable="w14 w15 w16se wp14">
-  <w15:commentEx w15:paraId="79E7035B" w15:done="0"/>
   <w15:commentEx w15:paraId="0FC29C7D" w15:done="0"/>
   <w15:commentEx w15:paraId="4D099FD7" w15:done="0"/>
   <w15:commentEx w15:paraId="6E5D20ED" w15:done="0"/>
@@ -9821,11 +9444,9 @@
     <w:pPr>
       <w:pStyle w:val="Header"/>
     </w:pPr>
-    <w:proofErr w:type="spellStart"/>
     <w:r>
       <w:t>Joulupukkiprojekti</w:t>
     </w:r>
-    <w:proofErr w:type="spellEnd"/>
     <w:r>
       <w:tab/>
       <w:t>TREDU</w:t>
@@ -12059,18 +11680,18 @@
 </file>
 
 <file path=customXml/item2.xml><?xml version="1.0" encoding="utf-8"?>
+<p:properties xmlns:p="http://schemas.microsoft.com/office/2006/metadata/properties" xmlns:xsi="http://www.w3.org/2001/XMLSchema-instance" xmlns:pc="http://schemas.microsoft.com/office/infopath/2007/PartnerControls">
+  <documentManagement/>
+</p:properties>
+</file>
+
+<file path=customXml/item3.xml><?xml version="1.0" encoding="utf-8"?>
 <?mso-contentType ?>
 <FormTemplates xmlns="http://schemas.microsoft.com/sharepoint/v3/contenttype/forms">
   <Display>DocumentLibraryForm</Display>
   <Edit>DocumentLibraryForm</Edit>
   <New>DocumentLibraryForm</New>
 </FormTemplates>
-</file>
-
-<file path=customXml/item3.xml><?xml version="1.0" encoding="utf-8"?>
-<p:properties xmlns:p="http://schemas.microsoft.com/office/2006/metadata/properties" xmlns:xsi="http://www.w3.org/2001/XMLSchema-instance" xmlns:pc="http://schemas.microsoft.com/office/infopath/2007/PartnerControls">
-  <documentManagement/>
-</p:properties>
 </file>
 
 <file path=customXml/item4.xml><?xml version="1.0" encoding="utf-8"?>
@@ -12096,14 +11717,6 @@
 </file>
 
 <file path=customXml/itemProps2.xml><?xml version="1.0" encoding="utf-8"?>
-<ds:datastoreItem xmlns:ds="http://schemas.openxmlformats.org/officeDocument/2006/customXml" ds:itemID="{665582CF-A766-4A5D-BA31-DB91E614D6E6}">
-  <ds:schemaRefs>
-    <ds:schemaRef ds:uri="http://schemas.microsoft.com/sharepoint/v3/contenttype/forms"/>
-  </ds:schemaRefs>
-</ds:datastoreItem>
-</file>
-
-<file path=customXml/itemProps3.xml><?xml version="1.0" encoding="utf-8"?>
 <ds:datastoreItem xmlns:ds="http://schemas.openxmlformats.org/officeDocument/2006/customXml" ds:itemID="{67A66C3C-74AE-4202-BD86-6396B5DE0956}">
   <ds:schemaRefs>
     <ds:schemaRef ds:uri="http://schemas.microsoft.com/office/2006/metadata/properties"/>
@@ -12112,8 +11725,16 @@
 </ds:datastoreItem>
 </file>
 
+<file path=customXml/itemProps3.xml><?xml version="1.0" encoding="utf-8"?>
+<ds:datastoreItem xmlns:ds="http://schemas.openxmlformats.org/officeDocument/2006/customXml" ds:itemID="{665582CF-A766-4A5D-BA31-DB91E614D6E6}">
+  <ds:schemaRefs>
+    <ds:schemaRef ds:uri="http://schemas.microsoft.com/sharepoint/v3/contenttype/forms"/>
+  </ds:schemaRefs>
+</ds:datastoreItem>
+</file>
+
 <file path=customXml/itemProps4.xml><?xml version="1.0" encoding="utf-8"?>
-<ds:datastoreItem xmlns:ds="http://schemas.openxmlformats.org/officeDocument/2006/customXml" ds:itemID="{F4227FF9-2C98-4152-A8DE-AA8081AC28E0}">
+<ds:datastoreItem xmlns:ds="http://schemas.openxmlformats.org/officeDocument/2006/customXml" ds:itemID="{2C0FE20B-25C2-480F-B0A0-1C2DB3C40732}">
   <ds:schemaRefs>
     <ds:schemaRef ds:uri="http://schemas.openxmlformats.org/officeDocument/2006/bibliography"/>
   </ds:schemaRefs>

</xml_diff>